<commit_message>
modified file CommandLinux and Git
</commit_message>
<xml_diff>
--- a/Git/PERINTAH GIT.docx
+++ b/Git/PERINTAH GIT.docx
@@ -4,40 +4,68 @@
   <w:body>
     <w:p>
       <w:pPr>
+        <w:spacing w:line="240" w:lineRule="auto"/>
         <w:jc w:val="center"/>
         <w:rPr>
-          <w:rFonts w:ascii="Times New Roman" w:hAnsi="Times New Roman" w:cs="Times New Roman"/>
-          <w:b/>
-          <w:bCs/>
-          <w:sz w:val="28"/>
-          <w:szCs w:val="28"/>
-        </w:rPr>
-      </w:pPr>
-      <w:r>
-        <w:rPr>
-          <w:rFonts w:ascii="Times New Roman" w:hAnsi="Times New Roman" w:cs="Times New Roman"/>
-          <w:b/>
-          <w:bCs/>
-          <w:sz w:val="28"/>
-          <w:szCs w:val="28"/>
-        </w:rPr>
-        <w:t>Perintah yang sering digunakan di git!</w:t>
-      </w:r>
-    </w:p>
-    <w:p>
-      <w:pPr>
+          <w:rFonts w:hint="default" w:ascii="Times New Roman" w:hAnsi="Times New Roman" w:cs="Times New Roman"/>
+          <w:b/>
+          <w:bCs/>
+          <w:sz w:val="36"/>
+          <w:szCs w:val="36"/>
+        </w:rPr>
+      </w:pPr>
+      <w:r>
+        <w:rPr>
+          <w:rFonts w:hint="default" w:ascii="Times New Roman" w:hAnsi="Times New Roman" w:cs="Times New Roman"/>
+          <w:b/>
+          <w:bCs/>
+          <w:sz w:val="36"/>
+          <w:szCs w:val="36"/>
+        </w:rPr>
+        <w:t>PERINTAH YANG SERING DIGUNAKAN DI GIT!</w:t>
+      </w:r>
+    </w:p>
+    <w:p>
+      <w:pPr>
+        <w:spacing w:line="240" w:lineRule="auto"/>
         <w:jc w:val="center"/>
         <w:rPr>
-          <w:rFonts w:ascii="Times New Roman" w:hAnsi="Times New Roman" w:cs="Times New Roman"/>
-          <w:sz w:val="28"/>
-          <w:szCs w:val="28"/>
-        </w:rPr>
-      </w:pPr>
-      <w:r>
-        <w:rPr>
-          <w:rFonts w:ascii="Times New Roman" w:hAnsi="Times New Roman" w:cs="Times New Roman"/>
-          <w:sz w:val="28"/>
-          <w:szCs w:val="28"/>
+          <w:rFonts w:hint="default" w:ascii="Times New Roman" w:hAnsi="Times New Roman" w:cs="Times New Roman"/>
+          <w:b/>
+          <w:bCs/>
+          <w:sz w:val="24"/>
+          <w:szCs w:val="24"/>
+        </w:rPr>
+      </w:pPr>
+    </w:p>
+    <w:p>
+      <w:pPr>
+        <w:spacing w:line="240" w:lineRule="auto"/>
+        <w:jc w:val="center"/>
+        <w:rPr>
+          <w:rFonts w:hint="default" w:ascii="Times New Roman" w:hAnsi="Times New Roman" w:cs="Times New Roman"/>
+          <w:b/>
+          <w:bCs/>
+          <w:sz w:val="24"/>
+          <w:szCs w:val="24"/>
+        </w:rPr>
+      </w:pPr>
+    </w:p>
+    <w:p>
+      <w:pPr>
+        <w:spacing w:line="240" w:lineRule="auto"/>
+        <w:jc w:val="center"/>
+        <w:rPr>
+          <w:rFonts w:hint="default" w:ascii="Times New Roman" w:hAnsi="Times New Roman" w:cs="Times New Roman"/>
+          <w:sz w:val="24"/>
+          <w:szCs w:val="24"/>
+        </w:rPr>
+      </w:pPr>
+      <w:r>
+        <w:rPr>
+          <w:rFonts w:hint="default" w:ascii="Times New Roman" w:hAnsi="Times New Roman" w:cs="Times New Roman"/>
+          <w:sz w:val="24"/>
+          <w:szCs w:val="24"/>
         </w:rPr>
         <w:t>Git adalah sebuah sistem version control yang memungkinkan anda untuk melacak perubahan pada file atau proyek anda, sehingga anda dapat bekerja secara kolaboratif dengan orang lain dan mengelola versi dari proyek anda. berikut adalah beberapa perintah dasar pada git dan fungsi yang mereka lakukan:</w:t>
       </w:r>
@@ -48,16 +76,17 @@
           <w:ilvl w:val="0"/>
           <w:numId w:val="1"/>
         </w:numPr>
-        <w:ind w:left="425" w:leftChars="0" w:hanging="425" w:firstLineChars="0"/>
-        <w:rPr>
-          <w:rFonts w:ascii="Times New Roman" w:hAnsi="Times New Roman" w:cs="Times New Roman"/>
-          <w:sz w:val="24"/>
-          <w:szCs w:val="24"/>
-        </w:rPr>
-      </w:pPr>
-      <w:r>
-        <w:rPr>
-          <w:rFonts w:ascii="Times New Roman" w:hAnsi="Times New Roman" w:cs="Times New Roman"/>
+        <w:spacing w:line="240" w:lineRule="auto"/>
+        <w:ind w:left="425" w:leftChars="0" w:hanging="425" w:firstLineChars="0"/>
+        <w:rPr>
+          <w:rFonts w:hint="default" w:ascii="Times New Roman" w:hAnsi="Times New Roman" w:cs="Times New Roman"/>
+          <w:sz w:val="24"/>
+          <w:szCs w:val="24"/>
+        </w:rPr>
+      </w:pPr>
+      <w:r>
+        <w:rPr>
+          <w:rFonts w:hint="default" w:ascii="Times New Roman" w:hAnsi="Times New Roman" w:cs="Times New Roman"/>
           <w:b/>
           <w:bCs/>
           <w:color w:val="FF0000"/>
@@ -68,16 +97,16 @@
       </w:r>
       <w:r>
         <w:rPr>
-          <w:rFonts w:ascii="Times New Roman" w:hAnsi="Times New Roman" w:cs="Times New Roman"/>
-          <w:color w:val="FF0000"/>
-          <w:sz w:val="24"/>
-          <w:szCs w:val="24"/>
-        </w:rPr>
-        <w:t xml:space="preserve"> </w:t>
-      </w:r>
-      <w:r>
-        <w:rPr>
-          <w:rFonts w:ascii="Times New Roman" w:hAnsi="Times New Roman" w:cs="Times New Roman"/>
+          <w:rFonts w:hint="default" w:ascii="Times New Roman" w:hAnsi="Times New Roman" w:cs="Times New Roman"/>
+          <w:color w:val="FF0000"/>
+          <w:sz w:val="24"/>
+          <w:szCs w:val="24"/>
+        </w:rPr>
+        <w:t xml:space="preserve"> </w:t>
+      </w:r>
+      <w:r>
+        <w:rPr>
+          <w:rFonts w:hint="default" w:ascii="Times New Roman" w:hAnsi="Times New Roman" w:cs="Times New Roman"/>
           <w:sz w:val="24"/>
           <w:szCs w:val="24"/>
           <w:shd w:val="clear" w:color="auto" w:fill="C6D9F0" w:themeFill="text2" w:themeFillTint="33"/>
@@ -91,16 +120,17 @@
           <w:ilvl w:val="0"/>
           <w:numId w:val="1"/>
         </w:numPr>
-        <w:ind w:left="425" w:leftChars="0" w:hanging="425" w:firstLineChars="0"/>
-        <w:rPr>
-          <w:rFonts w:ascii="Times New Roman" w:hAnsi="Times New Roman" w:cs="Times New Roman"/>
-          <w:sz w:val="24"/>
-          <w:szCs w:val="24"/>
-        </w:rPr>
-      </w:pPr>
-      <w:r>
-        <w:rPr>
-          <w:rFonts w:ascii="Times New Roman" w:hAnsi="Times New Roman" w:cs="Times New Roman"/>
+        <w:spacing w:line="240" w:lineRule="auto"/>
+        <w:ind w:left="425" w:leftChars="0" w:hanging="425" w:firstLineChars="0"/>
+        <w:rPr>
+          <w:rFonts w:hint="default" w:ascii="Times New Roman" w:hAnsi="Times New Roman" w:cs="Times New Roman"/>
+          <w:sz w:val="24"/>
+          <w:szCs w:val="24"/>
+        </w:rPr>
+      </w:pPr>
+      <w:r>
+        <w:rPr>
+          <w:rFonts w:hint="default" w:ascii="Times New Roman" w:hAnsi="Times New Roman" w:cs="Times New Roman"/>
           <w:b/>
           <w:bCs/>
           <w:color w:val="FF0000"/>
@@ -111,16 +141,16 @@
       </w:r>
       <w:r>
         <w:rPr>
-          <w:rFonts w:ascii="Times New Roman" w:hAnsi="Times New Roman" w:cs="Times New Roman"/>
-          <w:color w:val="FF0000"/>
-          <w:sz w:val="24"/>
-          <w:szCs w:val="24"/>
-        </w:rPr>
-        <w:t xml:space="preserve"> </w:t>
-      </w:r>
-      <w:r>
-        <w:rPr>
-          <w:rFonts w:ascii="Times New Roman" w:hAnsi="Times New Roman" w:cs="Times New Roman"/>
+          <w:rFonts w:hint="default" w:ascii="Times New Roman" w:hAnsi="Times New Roman" w:cs="Times New Roman"/>
+          <w:color w:val="FF0000"/>
+          <w:sz w:val="24"/>
+          <w:szCs w:val="24"/>
+        </w:rPr>
+        <w:t xml:space="preserve"> </w:t>
+      </w:r>
+      <w:r>
+        <w:rPr>
+          <w:rFonts w:hint="default" w:ascii="Times New Roman" w:hAnsi="Times New Roman" w:cs="Times New Roman"/>
           <w:sz w:val="24"/>
           <w:szCs w:val="24"/>
           <w:shd w:val="clear" w:color="auto" w:fill="C6D9F0" w:themeFill="text2" w:themeFillTint="33"/>
@@ -134,16 +164,17 @@
           <w:ilvl w:val="0"/>
           <w:numId w:val="1"/>
         </w:numPr>
-        <w:ind w:left="425" w:leftChars="0" w:hanging="425" w:firstLineChars="0"/>
-        <w:rPr>
-          <w:rFonts w:ascii="Times New Roman" w:hAnsi="Times New Roman" w:cs="Times New Roman"/>
-          <w:sz w:val="24"/>
-          <w:szCs w:val="24"/>
-        </w:rPr>
-      </w:pPr>
-      <w:r>
-        <w:rPr>
-          <w:rFonts w:ascii="Times New Roman" w:hAnsi="Times New Roman" w:cs="Times New Roman"/>
+        <w:spacing w:line="240" w:lineRule="auto"/>
+        <w:ind w:left="425" w:leftChars="0" w:hanging="425" w:firstLineChars="0"/>
+        <w:rPr>
+          <w:rFonts w:hint="default" w:ascii="Times New Roman" w:hAnsi="Times New Roman" w:cs="Times New Roman"/>
+          <w:sz w:val="24"/>
+          <w:szCs w:val="24"/>
+        </w:rPr>
+      </w:pPr>
+      <w:r>
+        <w:rPr>
+          <w:rFonts w:hint="default" w:ascii="Times New Roman" w:hAnsi="Times New Roman" w:cs="Times New Roman"/>
           <w:b/>
           <w:bCs/>
           <w:color w:val="FF0000"/>
@@ -166,7 +197,7 @@
       </w:r>
       <w:r>
         <w:rPr>
-          <w:rFonts w:ascii="Times New Roman" w:hAnsi="Times New Roman" w:cs="Times New Roman"/>
+          <w:rFonts w:hint="default" w:ascii="Times New Roman" w:hAnsi="Times New Roman" w:cs="Times New Roman"/>
           <w:b/>
           <w:bCs/>
           <w:color w:val="FF0000"/>
@@ -177,16 +208,16 @@
       </w:r>
       <w:r>
         <w:rPr>
-          <w:rFonts w:ascii="Times New Roman" w:hAnsi="Times New Roman" w:cs="Times New Roman"/>
-          <w:color w:val="FF0000"/>
-          <w:sz w:val="24"/>
-          <w:szCs w:val="24"/>
-        </w:rPr>
-        <w:t xml:space="preserve"> </w:t>
-      </w:r>
-      <w:r>
-        <w:rPr>
-          <w:rFonts w:ascii="Times New Roman" w:hAnsi="Times New Roman" w:cs="Times New Roman"/>
+          <w:rFonts w:hint="default" w:ascii="Times New Roman" w:hAnsi="Times New Roman" w:cs="Times New Roman"/>
+          <w:color w:val="FF0000"/>
+          <w:sz w:val="24"/>
+          <w:szCs w:val="24"/>
+        </w:rPr>
+        <w:t xml:space="preserve"> </w:t>
+      </w:r>
+      <w:r>
+        <w:rPr>
+          <w:rFonts w:hint="default" w:ascii="Times New Roman" w:hAnsi="Times New Roman" w:cs="Times New Roman"/>
           <w:sz w:val="24"/>
           <w:szCs w:val="24"/>
           <w:shd w:val="clear" w:color="auto" w:fill="C6D9F0" w:themeFill="text2" w:themeFillTint="33"/>
@@ -205,7 +236,7 @@
       </w:r>
       <w:r>
         <w:rPr>
-          <w:rFonts w:ascii="Times New Roman" w:hAnsi="Times New Roman" w:cs="Times New Roman"/>
+          <w:rFonts w:hint="default" w:ascii="Times New Roman" w:hAnsi="Times New Roman" w:cs="Times New Roman"/>
           <w:sz w:val="24"/>
           <w:szCs w:val="24"/>
           <w:shd w:val="clear" w:color="auto" w:fill="C6D9F0" w:themeFill="text2" w:themeFillTint="33"/>
@@ -219,16 +250,17 @@
           <w:ilvl w:val="0"/>
           <w:numId w:val="1"/>
         </w:numPr>
-        <w:ind w:left="425" w:leftChars="0" w:hanging="425" w:firstLineChars="0"/>
-        <w:rPr>
-          <w:rFonts w:ascii="Times New Roman" w:hAnsi="Times New Roman" w:cs="Times New Roman"/>
-          <w:sz w:val="24"/>
-          <w:szCs w:val="24"/>
-        </w:rPr>
-      </w:pPr>
-      <w:r>
-        <w:rPr>
-          <w:rFonts w:ascii="Times New Roman" w:hAnsi="Times New Roman" w:cs="Times New Roman"/>
+        <w:spacing w:line="240" w:lineRule="auto"/>
+        <w:ind w:left="425" w:leftChars="0" w:hanging="425" w:firstLineChars="0"/>
+        <w:rPr>
+          <w:rFonts w:hint="default" w:ascii="Times New Roman" w:hAnsi="Times New Roman" w:cs="Times New Roman"/>
+          <w:sz w:val="24"/>
+          <w:szCs w:val="24"/>
+        </w:rPr>
+      </w:pPr>
+      <w:r>
+        <w:rPr>
+          <w:rFonts w:hint="default" w:ascii="Times New Roman" w:hAnsi="Times New Roman" w:cs="Times New Roman"/>
           <w:b/>
           <w:bCs/>
           <w:color w:val="FF0000"/>
@@ -239,16 +271,16 @@
       </w:r>
       <w:r>
         <w:rPr>
-          <w:rFonts w:ascii="Times New Roman" w:hAnsi="Times New Roman" w:cs="Times New Roman"/>
-          <w:color w:val="FF0000"/>
-          <w:sz w:val="24"/>
-          <w:szCs w:val="24"/>
-        </w:rPr>
-        <w:t xml:space="preserve"> </w:t>
-      </w:r>
-      <w:r>
-        <w:rPr>
-          <w:rFonts w:ascii="Times New Roman" w:hAnsi="Times New Roman" w:cs="Times New Roman"/>
+          <w:rFonts w:hint="default" w:ascii="Times New Roman" w:hAnsi="Times New Roman" w:cs="Times New Roman"/>
+          <w:color w:val="FF0000"/>
+          <w:sz w:val="24"/>
+          <w:szCs w:val="24"/>
+        </w:rPr>
+        <w:t xml:space="preserve"> </w:t>
+      </w:r>
+      <w:r>
+        <w:rPr>
+          <w:rFonts w:hint="default" w:ascii="Times New Roman" w:hAnsi="Times New Roman" w:cs="Times New Roman"/>
           <w:sz w:val="24"/>
           <w:szCs w:val="24"/>
           <w:shd w:val="clear" w:color="auto" w:fill="C6D9F0" w:themeFill="text2" w:themeFillTint="33"/>
@@ -262,16 +294,17 @@
           <w:ilvl w:val="0"/>
           <w:numId w:val="1"/>
         </w:numPr>
-        <w:ind w:left="425" w:leftChars="0" w:hanging="425" w:firstLineChars="0"/>
-        <w:rPr>
-          <w:rFonts w:ascii="Times New Roman" w:hAnsi="Times New Roman" w:cs="Times New Roman"/>
-          <w:sz w:val="24"/>
-          <w:szCs w:val="24"/>
-        </w:rPr>
-      </w:pPr>
-      <w:r>
-        <w:rPr>
-          <w:rFonts w:ascii="Times New Roman" w:hAnsi="Times New Roman" w:cs="Times New Roman"/>
+        <w:spacing w:line="240" w:lineRule="auto"/>
+        <w:ind w:left="425" w:leftChars="0" w:hanging="425" w:firstLineChars="0"/>
+        <w:rPr>
+          <w:rFonts w:hint="default" w:ascii="Times New Roman" w:hAnsi="Times New Roman" w:cs="Times New Roman"/>
+          <w:sz w:val="24"/>
+          <w:szCs w:val="24"/>
+        </w:rPr>
+      </w:pPr>
+      <w:r>
+        <w:rPr>
+          <w:rFonts w:hint="default" w:ascii="Times New Roman" w:hAnsi="Times New Roman" w:cs="Times New Roman"/>
           <w:b/>
           <w:bCs/>
           <w:color w:val="FF0000"/>
@@ -282,16 +315,16 @@
       </w:r>
       <w:r>
         <w:rPr>
-          <w:rFonts w:ascii="Times New Roman" w:hAnsi="Times New Roman" w:cs="Times New Roman"/>
-          <w:color w:val="FF0000"/>
-          <w:sz w:val="24"/>
-          <w:szCs w:val="24"/>
-        </w:rPr>
-        <w:t xml:space="preserve"> </w:t>
-      </w:r>
-      <w:r>
-        <w:rPr>
-          <w:rFonts w:ascii="Times New Roman" w:hAnsi="Times New Roman" w:cs="Times New Roman"/>
+          <w:rFonts w:hint="default" w:ascii="Times New Roman" w:hAnsi="Times New Roman" w:cs="Times New Roman"/>
+          <w:color w:val="FF0000"/>
+          <w:sz w:val="24"/>
+          <w:szCs w:val="24"/>
+        </w:rPr>
+        <w:t xml:space="preserve"> </w:t>
+      </w:r>
+      <w:r>
+        <w:rPr>
+          <w:rFonts w:hint="default" w:ascii="Times New Roman" w:hAnsi="Times New Roman" w:cs="Times New Roman"/>
           <w:sz w:val="24"/>
           <w:szCs w:val="24"/>
           <w:shd w:val="clear" w:color="auto" w:fill="C6D9F0" w:themeFill="text2" w:themeFillTint="33"/>
@@ -305,16 +338,17 @@
           <w:ilvl w:val="0"/>
           <w:numId w:val="1"/>
         </w:numPr>
-        <w:ind w:left="425" w:leftChars="0" w:hanging="425" w:firstLineChars="0"/>
-        <w:rPr>
-          <w:rFonts w:ascii="Times New Roman" w:hAnsi="Times New Roman" w:cs="Times New Roman"/>
-          <w:sz w:val="24"/>
-          <w:szCs w:val="24"/>
-        </w:rPr>
-      </w:pPr>
-      <w:r>
-        <w:rPr>
-          <w:rFonts w:ascii="Times New Roman" w:hAnsi="Times New Roman" w:cs="Times New Roman"/>
+        <w:spacing w:line="240" w:lineRule="auto"/>
+        <w:ind w:left="425" w:leftChars="0" w:hanging="425" w:firstLineChars="0"/>
+        <w:rPr>
+          <w:rFonts w:hint="default" w:ascii="Times New Roman" w:hAnsi="Times New Roman" w:cs="Times New Roman"/>
+          <w:sz w:val="24"/>
+          <w:szCs w:val="24"/>
+        </w:rPr>
+      </w:pPr>
+      <w:r>
+        <w:rPr>
+          <w:rFonts w:hint="default" w:ascii="Times New Roman" w:hAnsi="Times New Roman" w:cs="Times New Roman"/>
           <w:b/>
           <w:bCs/>
           <w:color w:val="FF0000"/>
@@ -325,16 +359,16 @@
       </w:r>
       <w:r>
         <w:rPr>
-          <w:rFonts w:ascii="Times New Roman" w:hAnsi="Times New Roman" w:cs="Times New Roman"/>
-          <w:color w:val="FF0000"/>
-          <w:sz w:val="24"/>
-          <w:szCs w:val="24"/>
-        </w:rPr>
-        <w:t xml:space="preserve"> </w:t>
-      </w:r>
-      <w:r>
-        <w:rPr>
-          <w:rFonts w:ascii="Times New Roman" w:hAnsi="Times New Roman" w:cs="Times New Roman"/>
+          <w:rFonts w:hint="default" w:ascii="Times New Roman" w:hAnsi="Times New Roman" w:cs="Times New Roman"/>
+          <w:color w:val="FF0000"/>
+          <w:sz w:val="24"/>
+          <w:szCs w:val="24"/>
+        </w:rPr>
+        <w:t xml:space="preserve"> </w:t>
+      </w:r>
+      <w:r>
+        <w:rPr>
+          <w:rFonts w:hint="default" w:ascii="Times New Roman" w:hAnsi="Times New Roman" w:cs="Times New Roman"/>
           <w:sz w:val="24"/>
           <w:szCs w:val="24"/>
           <w:shd w:val="clear" w:color="auto" w:fill="C6D9F0" w:themeFill="text2" w:themeFillTint="33"/>
@@ -348,17 +382,18 @@
           <w:ilvl w:val="0"/>
           <w:numId w:val="1"/>
         </w:numPr>
-        <w:ind w:left="425" w:leftChars="0" w:hanging="425" w:firstLineChars="0"/>
-        <w:rPr>
-          <w:rFonts w:ascii="Times New Roman" w:hAnsi="Times New Roman" w:cs="Times New Roman"/>
-          <w:sz w:val="24"/>
-          <w:szCs w:val="24"/>
-          <w:shd w:val="clear" w:color="auto" w:fill="C6D9F0" w:themeFill="text2" w:themeFillTint="33"/>
-        </w:rPr>
-      </w:pPr>
-      <w:r>
-        <w:rPr>
-          <w:rFonts w:ascii="Times New Roman" w:hAnsi="Times New Roman" w:cs="Times New Roman"/>
+        <w:spacing w:line="240" w:lineRule="auto"/>
+        <w:ind w:left="425" w:leftChars="0" w:hanging="425" w:firstLineChars="0"/>
+        <w:rPr>
+          <w:rFonts w:hint="default" w:ascii="Times New Roman" w:hAnsi="Times New Roman" w:cs="Times New Roman"/>
+          <w:sz w:val="24"/>
+          <w:szCs w:val="24"/>
+          <w:shd w:val="clear" w:color="auto" w:fill="C6D9F0" w:themeFill="text2" w:themeFillTint="33"/>
+        </w:rPr>
+      </w:pPr>
+      <w:r>
+        <w:rPr>
+          <w:rFonts w:hint="default" w:ascii="Times New Roman" w:hAnsi="Times New Roman" w:cs="Times New Roman"/>
           <w:b/>
           <w:bCs/>
           <w:color w:val="FF0000"/>
@@ -369,16 +404,16 @@
       </w:r>
       <w:r>
         <w:rPr>
-          <w:rFonts w:ascii="Times New Roman" w:hAnsi="Times New Roman" w:cs="Times New Roman"/>
-          <w:color w:val="FF0000"/>
-          <w:sz w:val="24"/>
-          <w:szCs w:val="24"/>
-        </w:rPr>
-        <w:t xml:space="preserve"> </w:t>
-      </w:r>
-      <w:r>
-        <w:rPr>
-          <w:rFonts w:ascii="Times New Roman" w:hAnsi="Times New Roman" w:cs="Times New Roman"/>
+          <w:rFonts w:hint="default" w:ascii="Times New Roman" w:hAnsi="Times New Roman" w:cs="Times New Roman"/>
+          <w:color w:val="FF0000"/>
+          <w:sz w:val="24"/>
+          <w:szCs w:val="24"/>
+        </w:rPr>
+        <w:t xml:space="preserve"> </w:t>
+      </w:r>
+      <w:r>
+        <w:rPr>
+          <w:rFonts w:hint="default" w:ascii="Times New Roman" w:hAnsi="Times New Roman" w:cs="Times New Roman"/>
           <w:sz w:val="24"/>
           <w:szCs w:val="24"/>
           <w:shd w:val="clear" w:color="auto" w:fill="C6D9F0" w:themeFill="text2" w:themeFillTint="33"/>
@@ -392,16 +427,17 @@
           <w:ilvl w:val="0"/>
           <w:numId w:val="1"/>
         </w:numPr>
-        <w:ind w:left="425" w:leftChars="0" w:hanging="425" w:firstLineChars="0"/>
-        <w:rPr>
-          <w:rFonts w:ascii="Times New Roman" w:hAnsi="Times New Roman" w:cs="Times New Roman"/>
-          <w:sz w:val="24"/>
-          <w:szCs w:val="24"/>
-        </w:rPr>
-      </w:pPr>
-      <w:r>
-        <w:rPr>
-          <w:rFonts w:ascii="Times New Roman" w:hAnsi="Times New Roman" w:cs="Times New Roman"/>
+        <w:spacing w:line="240" w:lineRule="auto"/>
+        <w:ind w:left="425" w:leftChars="0" w:hanging="425" w:firstLineChars="0"/>
+        <w:rPr>
+          <w:rFonts w:hint="default" w:ascii="Times New Roman" w:hAnsi="Times New Roman" w:cs="Times New Roman"/>
+          <w:sz w:val="24"/>
+          <w:szCs w:val="24"/>
+        </w:rPr>
+      </w:pPr>
+      <w:r>
+        <w:rPr>
+          <w:rFonts w:hint="default" w:ascii="Times New Roman" w:hAnsi="Times New Roman" w:cs="Times New Roman"/>
           <w:b/>
           <w:bCs/>
           <w:color w:val="FF0000"/>
@@ -412,16 +448,16 @@
       </w:r>
       <w:r>
         <w:rPr>
-          <w:rFonts w:ascii="Times New Roman" w:hAnsi="Times New Roman" w:cs="Times New Roman"/>
-          <w:color w:val="FF0000"/>
-          <w:sz w:val="24"/>
-          <w:szCs w:val="24"/>
-        </w:rPr>
-        <w:t xml:space="preserve"> </w:t>
-      </w:r>
-      <w:r>
-        <w:rPr>
-          <w:rFonts w:ascii="Times New Roman" w:hAnsi="Times New Roman" w:cs="Times New Roman"/>
+          <w:rFonts w:hint="default" w:ascii="Times New Roman" w:hAnsi="Times New Roman" w:cs="Times New Roman"/>
+          <w:color w:val="FF0000"/>
+          <w:sz w:val="24"/>
+          <w:szCs w:val="24"/>
+        </w:rPr>
+        <w:t xml:space="preserve"> </w:t>
+      </w:r>
+      <w:r>
+        <w:rPr>
+          <w:rFonts w:hint="default" w:ascii="Times New Roman" w:hAnsi="Times New Roman" w:cs="Times New Roman"/>
           <w:sz w:val="24"/>
           <w:szCs w:val="24"/>
           <w:shd w:val="clear" w:color="auto" w:fill="C6D9F0" w:themeFill="text2" w:themeFillTint="33"/>
@@ -435,16 +471,17 @@
           <w:ilvl w:val="0"/>
           <w:numId w:val="1"/>
         </w:numPr>
-        <w:ind w:left="425" w:leftChars="0" w:hanging="425" w:firstLineChars="0"/>
-        <w:rPr>
-          <w:rFonts w:ascii="Times New Roman" w:hAnsi="Times New Roman" w:cs="Times New Roman"/>
-          <w:sz w:val="24"/>
-          <w:szCs w:val="24"/>
-        </w:rPr>
-      </w:pPr>
-      <w:r>
-        <w:rPr>
-          <w:rFonts w:ascii="Times New Roman" w:hAnsi="Times New Roman" w:cs="Times New Roman"/>
+        <w:spacing w:line="240" w:lineRule="auto"/>
+        <w:ind w:left="425" w:leftChars="0" w:hanging="425" w:firstLineChars="0"/>
+        <w:rPr>
+          <w:rFonts w:hint="default" w:ascii="Times New Roman" w:hAnsi="Times New Roman" w:cs="Times New Roman"/>
+          <w:sz w:val="24"/>
+          <w:szCs w:val="24"/>
+        </w:rPr>
+      </w:pPr>
+      <w:r>
+        <w:rPr>
+          <w:rFonts w:hint="default" w:ascii="Times New Roman" w:hAnsi="Times New Roman" w:cs="Times New Roman"/>
           <w:b/>
           <w:bCs/>
           <w:color w:val="FF0000"/>
@@ -455,16 +492,16 @@
       </w:r>
       <w:r>
         <w:rPr>
-          <w:rFonts w:ascii="Times New Roman" w:hAnsi="Times New Roman" w:cs="Times New Roman"/>
-          <w:color w:val="FF0000"/>
-          <w:sz w:val="24"/>
-          <w:szCs w:val="24"/>
-        </w:rPr>
-        <w:t xml:space="preserve"> </w:t>
-      </w:r>
-      <w:r>
-        <w:rPr>
-          <w:rFonts w:ascii="Times New Roman" w:hAnsi="Times New Roman" w:cs="Times New Roman"/>
+          <w:rFonts w:hint="default" w:ascii="Times New Roman" w:hAnsi="Times New Roman" w:cs="Times New Roman"/>
+          <w:color w:val="FF0000"/>
+          <w:sz w:val="24"/>
+          <w:szCs w:val="24"/>
+        </w:rPr>
+        <w:t xml:space="preserve"> </w:t>
+      </w:r>
+      <w:r>
+        <w:rPr>
+          <w:rFonts w:hint="default" w:ascii="Times New Roman" w:hAnsi="Times New Roman" w:cs="Times New Roman"/>
           <w:sz w:val="24"/>
           <w:szCs w:val="24"/>
           <w:shd w:val="clear" w:color="auto" w:fill="C6D9F0" w:themeFill="text2" w:themeFillTint="33"/>
@@ -478,16 +515,17 @@
           <w:ilvl w:val="0"/>
           <w:numId w:val="1"/>
         </w:numPr>
-        <w:ind w:left="425" w:leftChars="0" w:hanging="425" w:firstLineChars="0"/>
-        <w:rPr>
-          <w:rFonts w:ascii="Times New Roman" w:hAnsi="Times New Roman" w:cs="Times New Roman"/>
-          <w:sz w:val="24"/>
-          <w:szCs w:val="24"/>
-        </w:rPr>
-      </w:pPr>
-      <w:r>
-        <w:rPr>
-          <w:rFonts w:ascii="Times New Roman" w:hAnsi="Times New Roman" w:cs="Times New Roman"/>
+        <w:spacing w:line="240" w:lineRule="auto"/>
+        <w:ind w:left="425" w:leftChars="0" w:hanging="425" w:firstLineChars="0"/>
+        <w:rPr>
+          <w:rFonts w:hint="default" w:ascii="Times New Roman" w:hAnsi="Times New Roman" w:cs="Times New Roman"/>
+          <w:sz w:val="24"/>
+          <w:szCs w:val="24"/>
+        </w:rPr>
+      </w:pPr>
+      <w:r>
+        <w:rPr>
+          <w:rFonts w:hint="default" w:ascii="Times New Roman" w:hAnsi="Times New Roman" w:cs="Times New Roman"/>
           <w:b/>
           <w:bCs/>
           <w:color w:val="FF0000"/>
@@ -498,16 +536,16 @@
       </w:r>
       <w:r>
         <w:rPr>
-          <w:rFonts w:ascii="Times New Roman" w:hAnsi="Times New Roman" w:cs="Times New Roman"/>
-          <w:color w:val="FF0000"/>
-          <w:sz w:val="24"/>
-          <w:szCs w:val="24"/>
-        </w:rPr>
-        <w:t xml:space="preserve"> </w:t>
-      </w:r>
-      <w:r>
-        <w:rPr>
-          <w:rFonts w:ascii="Times New Roman" w:hAnsi="Times New Roman" w:cs="Times New Roman"/>
+          <w:rFonts w:hint="default" w:ascii="Times New Roman" w:hAnsi="Times New Roman" w:cs="Times New Roman"/>
+          <w:color w:val="FF0000"/>
+          <w:sz w:val="24"/>
+          <w:szCs w:val="24"/>
+        </w:rPr>
+        <w:t xml:space="preserve"> </w:t>
+      </w:r>
+      <w:r>
+        <w:rPr>
+          <w:rFonts w:hint="default" w:ascii="Times New Roman" w:hAnsi="Times New Roman" w:cs="Times New Roman"/>
           <w:sz w:val="24"/>
           <w:szCs w:val="24"/>
           <w:shd w:val="clear" w:color="auto" w:fill="C6D9F0" w:themeFill="text2" w:themeFillTint="33"/>
@@ -521,16 +559,17 @@
           <w:ilvl w:val="0"/>
           <w:numId w:val="1"/>
         </w:numPr>
-        <w:ind w:left="425" w:leftChars="0" w:hanging="425" w:firstLineChars="0"/>
-        <w:rPr>
-          <w:rFonts w:ascii="Times New Roman" w:hAnsi="Times New Roman" w:cs="Times New Roman"/>
-          <w:sz w:val="24"/>
-          <w:szCs w:val="24"/>
-        </w:rPr>
-      </w:pPr>
-      <w:r>
-        <w:rPr>
-          <w:rFonts w:ascii="Times New Roman" w:hAnsi="Times New Roman" w:cs="Times New Roman"/>
+        <w:spacing w:line="240" w:lineRule="auto"/>
+        <w:ind w:left="425" w:leftChars="0" w:hanging="425" w:firstLineChars="0"/>
+        <w:rPr>
+          <w:rFonts w:hint="default" w:ascii="Times New Roman" w:hAnsi="Times New Roman" w:cs="Times New Roman"/>
+          <w:sz w:val="24"/>
+          <w:szCs w:val="24"/>
+        </w:rPr>
+      </w:pPr>
+      <w:r>
+        <w:rPr>
+          <w:rFonts w:hint="default" w:ascii="Times New Roman" w:hAnsi="Times New Roman" w:cs="Times New Roman"/>
           <w:b/>
           <w:bCs/>
           <w:color w:val="FF0000"/>
@@ -541,16 +580,16 @@
       </w:r>
       <w:r>
         <w:rPr>
-          <w:rFonts w:ascii="Times New Roman" w:hAnsi="Times New Roman" w:cs="Times New Roman"/>
-          <w:color w:val="FF0000"/>
-          <w:sz w:val="24"/>
-          <w:szCs w:val="24"/>
-        </w:rPr>
-        <w:t xml:space="preserve"> </w:t>
-      </w:r>
-      <w:r>
-        <w:rPr>
-          <w:rFonts w:ascii="Times New Roman" w:hAnsi="Times New Roman" w:cs="Times New Roman"/>
+          <w:rFonts w:hint="default" w:ascii="Times New Roman" w:hAnsi="Times New Roman" w:cs="Times New Roman"/>
+          <w:color w:val="FF0000"/>
+          <w:sz w:val="24"/>
+          <w:szCs w:val="24"/>
+        </w:rPr>
+        <w:t xml:space="preserve"> </w:t>
+      </w:r>
+      <w:r>
+        <w:rPr>
+          <w:rFonts w:hint="default" w:ascii="Times New Roman" w:hAnsi="Times New Roman" w:cs="Times New Roman"/>
           <w:sz w:val="24"/>
           <w:szCs w:val="24"/>
           <w:shd w:val="clear" w:color="auto" w:fill="C6D9F0" w:themeFill="text2" w:themeFillTint="33"/>
@@ -564,17 +603,18 @@
           <w:ilvl w:val="0"/>
           <w:numId w:val="1"/>
         </w:numPr>
-        <w:ind w:left="425" w:leftChars="0" w:hanging="425" w:firstLineChars="0"/>
-        <w:rPr>
-          <w:rFonts w:ascii="Times New Roman" w:hAnsi="Times New Roman" w:cs="Times New Roman"/>
-          <w:sz w:val="24"/>
-          <w:szCs w:val="24"/>
-          <w:shd w:val="clear" w:color="auto" w:fill="C6D9F0" w:themeFill="text2" w:themeFillTint="33"/>
-        </w:rPr>
-      </w:pPr>
-      <w:r>
-        <w:rPr>
-          <w:rFonts w:ascii="Times New Roman" w:hAnsi="Times New Roman" w:cs="Times New Roman"/>
+        <w:spacing w:line="240" w:lineRule="auto"/>
+        <w:ind w:left="425" w:leftChars="0" w:hanging="425" w:firstLineChars="0"/>
+        <w:rPr>
+          <w:rFonts w:hint="default" w:ascii="Times New Roman" w:hAnsi="Times New Roman" w:cs="Times New Roman"/>
+          <w:sz w:val="24"/>
+          <w:szCs w:val="24"/>
+          <w:shd w:val="clear" w:color="auto" w:fill="C6D9F0" w:themeFill="text2" w:themeFillTint="33"/>
+        </w:rPr>
+      </w:pPr>
+      <w:r>
+        <w:rPr>
+          <w:rFonts w:hint="default" w:ascii="Times New Roman" w:hAnsi="Times New Roman" w:cs="Times New Roman"/>
           <w:b/>
           <w:bCs/>
           <w:color w:val="FF0000"/>
@@ -585,16 +625,16 @@
       </w:r>
       <w:r>
         <w:rPr>
-          <w:rFonts w:ascii="Times New Roman" w:hAnsi="Times New Roman" w:cs="Times New Roman"/>
-          <w:color w:val="FF0000"/>
-          <w:sz w:val="24"/>
-          <w:szCs w:val="24"/>
-        </w:rPr>
-        <w:t xml:space="preserve"> </w:t>
-      </w:r>
-      <w:r>
-        <w:rPr>
-          <w:rFonts w:ascii="Times New Roman" w:hAnsi="Times New Roman" w:cs="Times New Roman"/>
+          <w:rFonts w:hint="default" w:ascii="Times New Roman" w:hAnsi="Times New Roman" w:cs="Times New Roman"/>
+          <w:color w:val="FF0000"/>
+          <w:sz w:val="24"/>
+          <w:szCs w:val="24"/>
+        </w:rPr>
+        <w:t xml:space="preserve"> </w:t>
+      </w:r>
+      <w:r>
+        <w:rPr>
+          <w:rFonts w:hint="default" w:ascii="Times New Roman" w:hAnsi="Times New Roman" w:cs="Times New Roman"/>
           <w:sz w:val="24"/>
           <w:szCs w:val="24"/>
           <w:shd w:val="clear" w:color="auto" w:fill="C6D9F0" w:themeFill="text2" w:themeFillTint="33"/>
@@ -608,16 +648,17 @@
           <w:ilvl w:val="0"/>
           <w:numId w:val="1"/>
         </w:numPr>
-        <w:ind w:left="425" w:leftChars="0" w:hanging="425" w:firstLineChars="0"/>
-        <w:rPr>
-          <w:rFonts w:ascii="Times New Roman" w:hAnsi="Times New Roman" w:cs="Times New Roman"/>
-          <w:sz w:val="24"/>
-          <w:szCs w:val="24"/>
-        </w:rPr>
-      </w:pPr>
-      <w:r>
-        <w:rPr>
-          <w:rFonts w:ascii="Times New Roman" w:hAnsi="Times New Roman" w:cs="Times New Roman"/>
+        <w:spacing w:line="240" w:lineRule="auto"/>
+        <w:ind w:left="425" w:leftChars="0" w:hanging="425" w:firstLineChars="0"/>
+        <w:rPr>
+          <w:rFonts w:hint="default" w:ascii="Times New Roman" w:hAnsi="Times New Roman" w:cs="Times New Roman"/>
+          <w:sz w:val="24"/>
+          <w:szCs w:val="24"/>
+        </w:rPr>
+      </w:pPr>
+      <w:r>
+        <w:rPr>
+          <w:rFonts w:hint="default" w:ascii="Times New Roman" w:hAnsi="Times New Roman" w:cs="Times New Roman"/>
           <w:b/>
           <w:bCs/>
           <w:color w:val="FF0000"/>
@@ -628,16 +669,16 @@
       </w:r>
       <w:r>
         <w:rPr>
-          <w:rFonts w:ascii="Times New Roman" w:hAnsi="Times New Roman" w:cs="Times New Roman"/>
-          <w:color w:val="FF0000"/>
-          <w:sz w:val="24"/>
-          <w:szCs w:val="24"/>
-        </w:rPr>
-        <w:t xml:space="preserve"> </w:t>
-      </w:r>
-      <w:r>
-        <w:rPr>
-          <w:rFonts w:ascii="Times New Roman" w:hAnsi="Times New Roman" w:cs="Times New Roman"/>
+          <w:rFonts w:hint="default" w:ascii="Times New Roman" w:hAnsi="Times New Roman" w:cs="Times New Roman"/>
+          <w:color w:val="FF0000"/>
+          <w:sz w:val="24"/>
+          <w:szCs w:val="24"/>
+        </w:rPr>
+        <w:t xml:space="preserve"> </w:t>
+      </w:r>
+      <w:r>
+        <w:rPr>
+          <w:rFonts w:hint="default" w:ascii="Times New Roman" w:hAnsi="Times New Roman" w:cs="Times New Roman"/>
           <w:sz w:val="24"/>
           <w:szCs w:val="24"/>
           <w:shd w:val="clear" w:color="auto" w:fill="C6D9F0" w:themeFill="text2" w:themeFillTint="33"/>
@@ -651,16 +692,17 @@
           <w:ilvl w:val="0"/>
           <w:numId w:val="1"/>
         </w:numPr>
-        <w:ind w:left="425" w:leftChars="0" w:hanging="425" w:firstLineChars="0"/>
-        <w:rPr>
-          <w:rFonts w:ascii="Times New Roman" w:hAnsi="Times New Roman" w:cs="Times New Roman"/>
-          <w:sz w:val="24"/>
-          <w:szCs w:val="24"/>
-        </w:rPr>
-      </w:pPr>
-      <w:r>
-        <w:rPr>
-          <w:rFonts w:ascii="Times New Roman" w:hAnsi="Times New Roman" w:cs="Times New Roman"/>
+        <w:spacing w:line="240" w:lineRule="auto"/>
+        <w:ind w:left="425" w:leftChars="0" w:hanging="425" w:firstLineChars="0"/>
+        <w:rPr>
+          <w:rFonts w:hint="default" w:ascii="Times New Roman" w:hAnsi="Times New Roman" w:cs="Times New Roman"/>
+          <w:sz w:val="24"/>
+          <w:szCs w:val="24"/>
+        </w:rPr>
+      </w:pPr>
+      <w:r>
+        <w:rPr>
+          <w:rFonts w:hint="default" w:ascii="Times New Roman" w:hAnsi="Times New Roman" w:cs="Times New Roman"/>
           <w:b/>
           <w:bCs/>
           <w:color w:val="FF0000"/>
@@ -671,16 +713,16 @@
       </w:r>
       <w:r>
         <w:rPr>
-          <w:rFonts w:ascii="Times New Roman" w:hAnsi="Times New Roman" w:cs="Times New Roman"/>
-          <w:color w:val="FF0000"/>
-          <w:sz w:val="24"/>
-          <w:szCs w:val="24"/>
-        </w:rPr>
-        <w:t xml:space="preserve"> </w:t>
-      </w:r>
-      <w:r>
-        <w:rPr>
-          <w:rFonts w:ascii="Times New Roman" w:hAnsi="Times New Roman" w:cs="Times New Roman"/>
+          <w:rFonts w:hint="default" w:ascii="Times New Roman" w:hAnsi="Times New Roman" w:cs="Times New Roman"/>
+          <w:color w:val="FF0000"/>
+          <w:sz w:val="24"/>
+          <w:szCs w:val="24"/>
+        </w:rPr>
+        <w:t xml:space="preserve"> </w:t>
+      </w:r>
+      <w:r>
+        <w:rPr>
+          <w:rFonts w:hint="default" w:ascii="Times New Roman" w:hAnsi="Times New Roman" w:cs="Times New Roman"/>
           <w:sz w:val="24"/>
           <w:szCs w:val="24"/>
           <w:shd w:val="clear" w:color="auto" w:fill="C6D9F0" w:themeFill="text2" w:themeFillTint="33"/>
@@ -694,16 +736,17 @@
           <w:ilvl w:val="0"/>
           <w:numId w:val="1"/>
         </w:numPr>
-        <w:ind w:left="425" w:leftChars="0" w:hanging="425" w:firstLineChars="0"/>
-        <w:rPr>
-          <w:rFonts w:ascii="Times New Roman" w:hAnsi="Times New Roman" w:cs="Times New Roman"/>
-          <w:sz w:val="24"/>
-          <w:szCs w:val="24"/>
-        </w:rPr>
-      </w:pPr>
-      <w:r>
-        <w:rPr>
-          <w:rFonts w:ascii="Times New Roman" w:hAnsi="Times New Roman" w:cs="Times New Roman"/>
+        <w:spacing w:line="240" w:lineRule="auto"/>
+        <w:ind w:left="425" w:leftChars="0" w:hanging="425" w:firstLineChars="0"/>
+        <w:rPr>
+          <w:rFonts w:hint="default" w:ascii="Times New Roman" w:hAnsi="Times New Roman" w:cs="Times New Roman"/>
+          <w:sz w:val="24"/>
+          <w:szCs w:val="24"/>
+        </w:rPr>
+      </w:pPr>
+      <w:r>
+        <w:rPr>
+          <w:rFonts w:hint="default" w:ascii="Times New Roman" w:hAnsi="Times New Roman" w:cs="Times New Roman"/>
           <w:b/>
           <w:bCs/>
           <w:color w:val="FF0000"/>
@@ -714,16 +757,16 @@
       </w:r>
       <w:r>
         <w:rPr>
-          <w:rFonts w:ascii="Times New Roman" w:hAnsi="Times New Roman" w:cs="Times New Roman"/>
-          <w:color w:val="FF0000"/>
-          <w:sz w:val="24"/>
-          <w:szCs w:val="24"/>
-        </w:rPr>
-        <w:t xml:space="preserve"> </w:t>
-      </w:r>
-      <w:r>
-        <w:rPr>
-          <w:rFonts w:ascii="Times New Roman" w:hAnsi="Times New Roman" w:cs="Times New Roman"/>
+          <w:rFonts w:hint="default" w:ascii="Times New Roman" w:hAnsi="Times New Roman" w:cs="Times New Roman"/>
+          <w:color w:val="FF0000"/>
+          <w:sz w:val="24"/>
+          <w:szCs w:val="24"/>
+        </w:rPr>
+        <w:t xml:space="preserve"> </w:t>
+      </w:r>
+      <w:r>
+        <w:rPr>
+          <w:rFonts w:hint="default" w:ascii="Times New Roman" w:hAnsi="Times New Roman" w:cs="Times New Roman"/>
           <w:sz w:val="24"/>
           <w:szCs w:val="24"/>
           <w:shd w:val="clear" w:color="auto" w:fill="C6D9F0" w:themeFill="text2" w:themeFillTint="33"/>
@@ -737,16 +780,17 @@
           <w:ilvl w:val="0"/>
           <w:numId w:val="1"/>
         </w:numPr>
-        <w:ind w:left="425" w:leftChars="0" w:hanging="425" w:firstLineChars="0"/>
-        <w:rPr>
-          <w:rFonts w:ascii="Times New Roman" w:hAnsi="Times New Roman" w:cs="Times New Roman"/>
-          <w:sz w:val="24"/>
-          <w:szCs w:val="24"/>
-        </w:rPr>
-      </w:pPr>
-      <w:r>
-        <w:rPr>
-          <w:rFonts w:ascii="Times New Roman" w:hAnsi="Times New Roman" w:cs="Times New Roman"/>
+        <w:spacing w:line="240" w:lineRule="auto"/>
+        <w:ind w:left="425" w:leftChars="0" w:hanging="425" w:firstLineChars="0"/>
+        <w:rPr>
+          <w:rFonts w:hint="default" w:ascii="Times New Roman" w:hAnsi="Times New Roman" w:cs="Times New Roman"/>
+          <w:sz w:val="24"/>
+          <w:szCs w:val="24"/>
+        </w:rPr>
+      </w:pPr>
+      <w:r>
+        <w:rPr>
+          <w:rFonts w:hint="default" w:ascii="Times New Roman" w:hAnsi="Times New Roman" w:cs="Times New Roman"/>
           <w:b/>
           <w:bCs/>
           <w:color w:val="FF0000"/>
@@ -757,16 +801,16 @@
       </w:r>
       <w:r>
         <w:rPr>
-          <w:rFonts w:ascii="Times New Roman" w:hAnsi="Times New Roman" w:cs="Times New Roman"/>
-          <w:color w:val="FF0000"/>
-          <w:sz w:val="24"/>
-          <w:szCs w:val="24"/>
-        </w:rPr>
-        <w:t xml:space="preserve"> </w:t>
-      </w:r>
-      <w:r>
-        <w:rPr>
-          <w:rFonts w:ascii="Times New Roman" w:hAnsi="Times New Roman" w:cs="Times New Roman"/>
+          <w:rFonts w:hint="default" w:ascii="Times New Roman" w:hAnsi="Times New Roman" w:cs="Times New Roman"/>
+          <w:color w:val="FF0000"/>
+          <w:sz w:val="24"/>
+          <w:szCs w:val="24"/>
+        </w:rPr>
+        <w:t xml:space="preserve"> </w:t>
+      </w:r>
+      <w:r>
+        <w:rPr>
+          <w:rFonts w:hint="default" w:ascii="Times New Roman" w:hAnsi="Times New Roman" w:cs="Times New Roman"/>
           <w:sz w:val="24"/>
           <w:szCs w:val="24"/>
           <w:shd w:val="clear" w:color="auto" w:fill="C6D9F0" w:themeFill="text2" w:themeFillTint="33"/>
@@ -780,9 +824,10 @@
           <w:ilvl w:val="0"/>
           <w:numId w:val="1"/>
         </w:numPr>
-        <w:ind w:left="425" w:leftChars="0" w:hanging="425" w:firstLineChars="0"/>
-        <w:rPr>
-          <w:rFonts w:ascii="Times New Roman" w:hAnsi="Times New Roman" w:cs="Times New Roman"/>
+        <w:spacing w:line="240" w:lineRule="auto"/>
+        <w:ind w:left="425" w:leftChars="0" w:hanging="425" w:firstLineChars="0"/>
+        <w:rPr>
+          <w:rFonts w:hint="default" w:ascii="Times New Roman" w:hAnsi="Times New Roman" w:cs="Times New Roman"/>
           <w:sz w:val="24"/>
           <w:szCs w:val="24"/>
           <w:lang w:val="id-ID"/>
@@ -790,7 +835,7 @@
       </w:pPr>
       <w:r>
         <w:rPr>
-          <w:rFonts w:ascii="Times New Roman" w:hAnsi="Times New Roman" w:cs="Times New Roman"/>
+          <w:rFonts w:hint="default" w:ascii="Times New Roman" w:hAnsi="Times New Roman" w:cs="Times New Roman"/>
           <w:b/>
           <w:bCs/>
           <w:color w:val="FF0000"/>
@@ -801,16 +846,16 @@
       </w:r>
       <w:r>
         <w:rPr>
-          <w:rFonts w:ascii="Times New Roman" w:hAnsi="Times New Roman" w:cs="Times New Roman"/>
-          <w:color w:val="FF0000"/>
-          <w:sz w:val="24"/>
-          <w:szCs w:val="24"/>
-        </w:rPr>
-        <w:t xml:space="preserve"> </w:t>
-      </w:r>
-      <w:r>
-        <w:rPr>
-          <w:rFonts w:ascii="Times New Roman" w:hAnsi="Times New Roman" w:cs="Times New Roman"/>
+          <w:rFonts w:hint="default" w:ascii="Times New Roman" w:hAnsi="Times New Roman" w:cs="Times New Roman"/>
+          <w:color w:val="FF0000"/>
+          <w:sz w:val="24"/>
+          <w:szCs w:val="24"/>
+        </w:rPr>
+        <w:t xml:space="preserve"> </w:t>
+      </w:r>
+      <w:r>
+        <w:rPr>
+          <w:rFonts w:hint="default" w:ascii="Times New Roman" w:hAnsi="Times New Roman" w:cs="Times New Roman"/>
           <w:sz w:val="24"/>
           <w:szCs w:val="24"/>
           <w:shd w:val="clear" w:color="auto" w:fill="C6D9F0" w:themeFill="text2" w:themeFillTint="33"/>
@@ -824,9 +869,10 @@
           <w:ilvl w:val="0"/>
           <w:numId w:val="1"/>
         </w:numPr>
-        <w:ind w:left="425" w:leftChars="0" w:hanging="425" w:firstLineChars="0"/>
-        <w:rPr>
-          <w:rFonts w:ascii="Times New Roman" w:hAnsi="Times New Roman" w:cs="Times New Roman"/>
+        <w:spacing w:line="240" w:lineRule="auto"/>
+        <w:ind w:left="425" w:leftChars="0" w:hanging="425" w:firstLineChars="0"/>
+        <w:rPr>
+          <w:rFonts w:hint="default" w:ascii="Times New Roman" w:hAnsi="Times New Roman" w:cs="Times New Roman"/>
           <w:sz w:val="24"/>
           <w:szCs w:val="24"/>
           <w:lang w:val="id-ID"/>
@@ -834,7 +880,7 @@
       </w:pPr>
       <w:r>
         <w:rPr>
-          <w:rFonts w:ascii="Times New Roman" w:hAnsi="Times New Roman" w:cs="Times New Roman"/>
+          <w:rFonts w:hint="default" w:ascii="Times New Roman" w:hAnsi="Times New Roman" w:cs="Times New Roman"/>
           <w:b/>
           <w:bCs/>
           <w:color w:val="FF0000"/>
@@ -845,16 +891,16 @@
       </w:r>
       <w:r>
         <w:rPr>
-          <w:rFonts w:ascii="Times New Roman" w:hAnsi="Times New Roman" w:cs="Times New Roman"/>
-          <w:color w:val="FF0000"/>
-          <w:sz w:val="24"/>
-          <w:szCs w:val="24"/>
-        </w:rPr>
-        <w:t xml:space="preserve"> </w:t>
-      </w:r>
-      <w:r>
-        <w:rPr>
-          <w:rFonts w:ascii="Times New Roman" w:hAnsi="Times New Roman" w:cs="Times New Roman"/>
+          <w:rFonts w:hint="default" w:ascii="Times New Roman" w:hAnsi="Times New Roman" w:cs="Times New Roman"/>
+          <w:color w:val="FF0000"/>
+          <w:sz w:val="24"/>
+          <w:szCs w:val="24"/>
+        </w:rPr>
+        <w:t xml:space="preserve"> </w:t>
+      </w:r>
+      <w:r>
+        <w:rPr>
+          <w:rFonts w:hint="default" w:ascii="Times New Roman" w:hAnsi="Times New Roman" w:cs="Times New Roman"/>
           <w:sz w:val="24"/>
           <w:szCs w:val="24"/>
           <w:shd w:val="clear" w:color="auto" w:fill="C6D9F0" w:themeFill="text2" w:themeFillTint="33"/>
@@ -863,29 +909,30 @@
       </w:r>
       <w:r>
         <w:rPr>
-          <w:rFonts w:ascii="Times New Roman" w:hAnsi="Times New Roman" w:cs="Times New Roman"/>
-          <w:sz w:val="24"/>
-          <w:szCs w:val="24"/>
-        </w:rPr>
-        <w:t xml:space="preserve"> </w:t>
-      </w:r>
-    </w:p>
-    <w:p>
-      <w:pPr>
-        <w:numPr>
-          <w:ilvl w:val="0"/>
-          <w:numId w:val="1"/>
-        </w:numPr>
-        <w:ind w:left="425" w:leftChars="0" w:hanging="425" w:firstLineChars="0"/>
-        <w:rPr>
-          <w:rFonts w:ascii="Times New Roman" w:hAnsi="Times New Roman" w:cs="Times New Roman"/>
-          <w:sz w:val="24"/>
-          <w:szCs w:val="24"/>
-        </w:rPr>
-      </w:pPr>
-      <w:r>
-        <w:rPr>
-          <w:rFonts w:ascii="Times New Roman" w:hAnsi="Times New Roman" w:cs="Times New Roman"/>
+          <w:rFonts w:hint="default" w:ascii="Times New Roman" w:hAnsi="Times New Roman" w:cs="Times New Roman"/>
+          <w:sz w:val="24"/>
+          <w:szCs w:val="24"/>
+        </w:rPr>
+        <w:t xml:space="preserve"> </w:t>
+      </w:r>
+    </w:p>
+    <w:p>
+      <w:pPr>
+        <w:numPr>
+          <w:ilvl w:val="0"/>
+          <w:numId w:val="1"/>
+        </w:numPr>
+        <w:spacing w:line="240" w:lineRule="auto"/>
+        <w:ind w:left="425" w:leftChars="0" w:hanging="425" w:firstLineChars="0"/>
+        <w:rPr>
+          <w:rFonts w:hint="default" w:ascii="Times New Roman" w:hAnsi="Times New Roman" w:cs="Times New Roman"/>
+          <w:sz w:val="24"/>
+          <w:szCs w:val="24"/>
+        </w:rPr>
+      </w:pPr>
+      <w:r>
+        <w:rPr>
+          <w:rFonts w:hint="default" w:ascii="Times New Roman" w:hAnsi="Times New Roman" w:cs="Times New Roman"/>
           <w:b/>
           <w:bCs/>
           <w:color w:val="FF0000"/>
@@ -896,16 +943,16 @@
       </w:r>
       <w:r>
         <w:rPr>
-          <w:rFonts w:ascii="Times New Roman" w:hAnsi="Times New Roman" w:cs="Times New Roman"/>
-          <w:color w:val="FF0000"/>
-          <w:sz w:val="24"/>
-          <w:szCs w:val="24"/>
-        </w:rPr>
-        <w:t xml:space="preserve"> </w:t>
-      </w:r>
-      <w:r>
-        <w:rPr>
-          <w:rFonts w:ascii="Times New Roman" w:hAnsi="Times New Roman" w:cs="Times New Roman"/>
+          <w:rFonts w:hint="default" w:ascii="Times New Roman" w:hAnsi="Times New Roman" w:cs="Times New Roman"/>
+          <w:color w:val="FF0000"/>
+          <w:sz w:val="24"/>
+          <w:szCs w:val="24"/>
+        </w:rPr>
+        <w:t xml:space="preserve"> </w:t>
+      </w:r>
+      <w:r>
+        <w:rPr>
+          <w:rFonts w:hint="default" w:ascii="Times New Roman" w:hAnsi="Times New Roman" w:cs="Times New Roman"/>
           <w:sz w:val="24"/>
           <w:szCs w:val="24"/>
           <w:shd w:val="clear" w:color="auto" w:fill="C6D9F0" w:themeFill="text2" w:themeFillTint="33"/>
@@ -914,7 +961,7 @@
       </w:r>
       <w:r>
         <w:rPr>
-          <w:rFonts w:ascii="Times New Roman" w:hAnsi="Times New Roman" w:cs="Times New Roman"/>
+          <w:rFonts w:hint="default" w:ascii="Times New Roman" w:hAnsi="Times New Roman" w:cs="Times New Roman"/>
           <w:sz w:val="24"/>
           <w:szCs w:val="24"/>
         </w:rPr>
@@ -927,17 +974,18 @@
           <w:ilvl w:val="0"/>
           <w:numId w:val="1"/>
         </w:numPr>
-        <w:ind w:left="425" w:leftChars="0" w:hanging="425" w:firstLineChars="0"/>
-        <w:rPr>
-          <w:rFonts w:ascii="Times New Roman" w:hAnsi="Times New Roman" w:cs="Times New Roman"/>
-          <w:sz w:val="24"/>
-          <w:szCs w:val="24"/>
-          <w:shd w:val="clear" w:color="auto" w:fill="C6D9F0" w:themeFill="text2" w:themeFillTint="33"/>
-        </w:rPr>
-      </w:pPr>
-      <w:r>
-        <w:rPr>
-          <w:rFonts w:ascii="Times New Roman" w:hAnsi="Times New Roman" w:cs="Times New Roman"/>
+        <w:spacing w:line="240" w:lineRule="auto"/>
+        <w:ind w:left="425" w:leftChars="0" w:hanging="425" w:firstLineChars="0"/>
+        <w:rPr>
+          <w:rFonts w:hint="default" w:ascii="Times New Roman" w:hAnsi="Times New Roman" w:cs="Times New Roman"/>
+          <w:sz w:val="24"/>
+          <w:szCs w:val="24"/>
+          <w:shd w:val="clear" w:color="auto" w:fill="C6D9F0" w:themeFill="text2" w:themeFillTint="33"/>
+        </w:rPr>
+      </w:pPr>
+      <w:r>
+        <w:rPr>
+          <w:rFonts w:hint="default" w:ascii="Times New Roman" w:hAnsi="Times New Roman" w:cs="Times New Roman"/>
           <w:b/>
           <w:bCs/>
           <w:color w:val="FF0000"/>
@@ -948,15 +996,15 @@
       </w:r>
       <w:r>
         <w:rPr>
-          <w:rFonts w:ascii="Times New Roman" w:hAnsi="Times New Roman" w:cs="Times New Roman"/>
-          <w:sz w:val="24"/>
-          <w:szCs w:val="24"/>
-        </w:rPr>
-        <w:t xml:space="preserve"> </w:t>
-      </w:r>
-      <w:r>
-        <w:rPr>
-          <w:rFonts w:ascii="Times New Roman" w:hAnsi="Times New Roman" w:cs="Times New Roman"/>
+          <w:rFonts w:hint="default" w:ascii="Times New Roman" w:hAnsi="Times New Roman" w:cs="Times New Roman"/>
+          <w:sz w:val="24"/>
+          <w:szCs w:val="24"/>
+        </w:rPr>
+        <w:t xml:space="preserve"> </w:t>
+      </w:r>
+      <w:r>
+        <w:rPr>
+          <w:rFonts w:hint="default" w:ascii="Times New Roman" w:hAnsi="Times New Roman" w:cs="Times New Roman"/>
           <w:sz w:val="24"/>
           <w:szCs w:val="24"/>
           <w:shd w:val="clear" w:color="auto" w:fill="C6D9F0" w:themeFill="text2" w:themeFillTint="33"/>
@@ -970,17 +1018,18 @@
           <w:ilvl w:val="0"/>
           <w:numId w:val="1"/>
         </w:numPr>
-        <w:ind w:left="425" w:leftChars="0" w:hanging="425" w:firstLineChars="0"/>
-        <w:rPr>
-          <w:rFonts w:ascii="Times New Roman" w:hAnsi="Times New Roman" w:cs="Times New Roman"/>
-          <w:sz w:val="24"/>
-          <w:szCs w:val="24"/>
-          <w:shd w:val="clear" w:color="auto" w:fill="C6D9F0" w:themeFill="text2" w:themeFillTint="33"/>
-        </w:rPr>
-      </w:pPr>
-      <w:r>
-        <w:rPr>
-          <w:rFonts w:ascii="Times New Roman" w:hAnsi="Times New Roman" w:cs="Times New Roman"/>
+        <w:spacing w:line="240" w:lineRule="auto"/>
+        <w:ind w:left="425" w:leftChars="0" w:hanging="425" w:firstLineChars="0"/>
+        <w:rPr>
+          <w:rFonts w:hint="default" w:ascii="Times New Roman" w:hAnsi="Times New Roman" w:cs="Times New Roman"/>
+          <w:sz w:val="24"/>
+          <w:szCs w:val="24"/>
+          <w:shd w:val="clear" w:color="auto" w:fill="C6D9F0" w:themeFill="text2" w:themeFillTint="33"/>
+        </w:rPr>
+      </w:pPr>
+      <w:r>
+        <w:rPr>
+          <w:rFonts w:hint="default" w:ascii="Times New Roman" w:hAnsi="Times New Roman" w:cs="Times New Roman"/>
           <w:b/>
           <w:bCs/>
           <w:color w:val="FF0000"/>
@@ -991,7 +1040,7 @@
       </w:r>
       <w:r>
         <w:rPr>
-          <w:rFonts w:ascii="Times New Roman" w:hAnsi="Times New Roman" w:cs="Times New Roman"/>
+          <w:rFonts w:hint="default" w:ascii="Times New Roman" w:hAnsi="Times New Roman" w:cs="Times New Roman"/>
           <w:sz w:val="24"/>
           <w:szCs w:val="24"/>
           <w:shd w:val="clear" w:color="auto" w:fill="C6D9F0" w:themeFill="text2" w:themeFillTint="33"/>
@@ -1005,17 +1054,18 @@
           <w:ilvl w:val="0"/>
           <w:numId w:val="1"/>
         </w:numPr>
-        <w:ind w:left="425" w:leftChars="0" w:hanging="425" w:firstLineChars="0"/>
-        <w:rPr>
-          <w:rFonts w:ascii="Times New Roman" w:hAnsi="Times New Roman" w:cs="Times New Roman"/>
-          <w:sz w:val="24"/>
-          <w:szCs w:val="24"/>
-          <w:shd w:val="clear" w:color="auto" w:fill="C6D9F0" w:themeFill="text2" w:themeFillTint="33"/>
-        </w:rPr>
-      </w:pPr>
-      <w:r>
-        <w:rPr>
-          <w:rFonts w:ascii="Times New Roman" w:hAnsi="Times New Roman" w:cs="Times New Roman"/>
+        <w:spacing w:line="240" w:lineRule="auto"/>
+        <w:ind w:left="425" w:leftChars="0" w:hanging="425" w:firstLineChars="0"/>
+        <w:rPr>
+          <w:rFonts w:hint="default" w:ascii="Times New Roman" w:hAnsi="Times New Roman" w:cs="Times New Roman"/>
+          <w:sz w:val="24"/>
+          <w:szCs w:val="24"/>
+          <w:shd w:val="clear" w:color="auto" w:fill="C6D9F0" w:themeFill="text2" w:themeFillTint="33"/>
+        </w:rPr>
+      </w:pPr>
+      <w:r>
+        <w:rPr>
+          <w:rFonts w:hint="default" w:ascii="Times New Roman" w:hAnsi="Times New Roman" w:cs="Times New Roman"/>
           <w:b/>
           <w:bCs/>
           <w:color w:val="FF0000"/>
@@ -1026,7 +1076,7 @@
       </w:r>
       <w:r>
         <w:rPr>
-          <w:rFonts w:ascii="Times New Roman" w:hAnsi="Times New Roman" w:cs="Times New Roman"/>
+          <w:rFonts w:hint="default" w:ascii="Times New Roman" w:hAnsi="Times New Roman" w:cs="Times New Roman"/>
           <w:sz w:val="24"/>
           <w:szCs w:val="24"/>
           <w:shd w:val="clear" w:color="auto" w:fill="C6D9F0" w:themeFill="text2" w:themeFillTint="33"/>
@@ -1040,17 +1090,18 @@
           <w:ilvl w:val="0"/>
           <w:numId w:val="1"/>
         </w:numPr>
-        <w:ind w:left="425" w:leftChars="0" w:hanging="425" w:firstLineChars="0"/>
-        <w:rPr>
-          <w:rFonts w:ascii="Times New Roman" w:hAnsi="Times New Roman" w:cs="Times New Roman"/>
-          <w:sz w:val="24"/>
-          <w:szCs w:val="24"/>
-          <w:shd w:val="clear" w:color="auto" w:fill="C6D9F0" w:themeFill="text2" w:themeFillTint="33"/>
-        </w:rPr>
-      </w:pPr>
-      <w:r>
-        <w:rPr>
-          <w:rFonts w:ascii="Times New Roman" w:hAnsi="Times New Roman" w:cs="Times New Roman"/>
+        <w:spacing w:line="240" w:lineRule="auto"/>
+        <w:ind w:left="425" w:leftChars="0" w:hanging="425" w:firstLineChars="0"/>
+        <w:rPr>
+          <w:rFonts w:hint="default" w:ascii="Times New Roman" w:hAnsi="Times New Roman" w:cs="Times New Roman"/>
+          <w:sz w:val="24"/>
+          <w:szCs w:val="24"/>
+          <w:shd w:val="clear" w:color="auto" w:fill="C6D9F0" w:themeFill="text2" w:themeFillTint="33"/>
+        </w:rPr>
+      </w:pPr>
+      <w:r>
+        <w:rPr>
+          <w:rFonts w:hint="default" w:ascii="Times New Roman" w:hAnsi="Times New Roman" w:cs="Times New Roman"/>
           <w:b/>
           <w:bCs/>
           <w:color w:val="FF0000"/>
@@ -1061,17 +1112,17 @@
       </w:r>
       <w:r>
         <w:rPr>
-          <w:rFonts w:ascii="Times New Roman" w:hAnsi="Times New Roman" w:cs="Times New Roman"/>
-          <w:color w:val="FF0000"/>
-          <w:sz w:val="24"/>
-          <w:szCs w:val="24"/>
-          <w:shd w:val="clear" w:color="auto" w:fill="C6D9F0" w:themeFill="text2" w:themeFillTint="33"/>
-        </w:rPr>
-        <w:t xml:space="preserve"> </w:t>
-      </w:r>
-      <w:r>
-        <w:rPr>
-          <w:rFonts w:ascii="Times New Roman" w:hAnsi="Times New Roman" w:cs="Times New Roman"/>
+          <w:rFonts w:hint="default" w:ascii="Times New Roman" w:hAnsi="Times New Roman" w:cs="Times New Roman"/>
+          <w:color w:val="FF0000"/>
+          <w:sz w:val="24"/>
+          <w:szCs w:val="24"/>
+          <w:shd w:val="clear" w:color="auto" w:fill="C6D9F0" w:themeFill="text2" w:themeFillTint="33"/>
+        </w:rPr>
+        <w:t xml:space="preserve"> </w:t>
+      </w:r>
+      <w:r>
+        <w:rPr>
+          <w:rFonts w:hint="default" w:ascii="Times New Roman" w:hAnsi="Times New Roman" w:cs="Times New Roman"/>
           <w:sz w:val="24"/>
           <w:szCs w:val="24"/>
           <w:shd w:val="clear" w:color="auto" w:fill="C6D9F0" w:themeFill="text2" w:themeFillTint="33"/>
@@ -1085,17 +1136,18 @@
           <w:ilvl w:val="0"/>
           <w:numId w:val="1"/>
         </w:numPr>
-        <w:ind w:left="425" w:leftChars="0" w:hanging="425" w:firstLineChars="0"/>
-        <w:rPr>
-          <w:rFonts w:ascii="Times New Roman" w:hAnsi="Times New Roman" w:cs="Times New Roman"/>
-          <w:sz w:val="24"/>
-          <w:szCs w:val="24"/>
-          <w:shd w:val="clear" w:color="auto" w:fill="C6D9F0" w:themeFill="text2" w:themeFillTint="33"/>
-        </w:rPr>
-      </w:pPr>
-      <w:r>
-        <w:rPr>
-          <w:rFonts w:ascii="Times New Roman" w:hAnsi="Times New Roman" w:cs="Times New Roman"/>
+        <w:spacing w:line="240" w:lineRule="auto"/>
+        <w:ind w:left="425" w:leftChars="0" w:hanging="425" w:firstLineChars="0"/>
+        <w:rPr>
+          <w:rFonts w:hint="default" w:ascii="Times New Roman" w:hAnsi="Times New Roman" w:cs="Times New Roman"/>
+          <w:sz w:val="24"/>
+          <w:szCs w:val="24"/>
+          <w:shd w:val="clear" w:color="auto" w:fill="C6D9F0" w:themeFill="text2" w:themeFillTint="33"/>
+        </w:rPr>
+      </w:pPr>
+      <w:r>
+        <w:rPr>
+          <w:rFonts w:hint="default" w:ascii="Times New Roman" w:hAnsi="Times New Roman" w:cs="Times New Roman"/>
           <w:b/>
           <w:bCs/>
           <w:color w:val="FF0000"/>
@@ -1106,7 +1158,7 @@
       </w:r>
       <w:r>
         <w:rPr>
-          <w:rFonts w:ascii="Times New Roman" w:hAnsi="Times New Roman" w:cs="Times New Roman"/>
+          <w:rFonts w:hint="default" w:ascii="Times New Roman" w:hAnsi="Times New Roman" w:cs="Times New Roman"/>
           <w:sz w:val="24"/>
           <w:szCs w:val="24"/>
           <w:shd w:val="clear" w:color="auto" w:fill="C6D9F0" w:themeFill="text2" w:themeFillTint="33"/>
@@ -1120,16 +1172,17 @@
           <w:ilvl w:val="0"/>
           <w:numId w:val="1"/>
         </w:numPr>
-        <w:ind w:left="425" w:leftChars="0" w:hanging="425" w:firstLineChars="0"/>
-        <w:rPr>
-          <w:rFonts w:ascii="Times New Roman" w:hAnsi="Times New Roman" w:cs="Times New Roman"/>
-          <w:sz w:val="24"/>
-          <w:szCs w:val="24"/>
-        </w:rPr>
-      </w:pPr>
-      <w:r>
-        <w:rPr>
-          <w:rFonts w:ascii="Times New Roman" w:hAnsi="Times New Roman" w:cs="Times New Roman"/>
+        <w:spacing w:line="240" w:lineRule="auto"/>
+        <w:ind w:left="425" w:leftChars="0" w:hanging="425" w:firstLineChars="0"/>
+        <w:rPr>
+          <w:rFonts w:hint="default" w:ascii="Times New Roman" w:hAnsi="Times New Roman" w:cs="Times New Roman"/>
+          <w:sz w:val="24"/>
+          <w:szCs w:val="24"/>
+        </w:rPr>
+      </w:pPr>
+      <w:r>
+        <w:rPr>
+          <w:rFonts w:hint="default" w:ascii="Times New Roman" w:hAnsi="Times New Roman" w:cs="Times New Roman"/>
           <w:b/>
           <w:bCs/>
           <w:color w:val="FF0000"/>
@@ -1140,15 +1193,15 @@
       </w:r>
       <w:r>
         <w:rPr>
-          <w:rFonts w:ascii="Times New Roman" w:hAnsi="Times New Roman" w:cs="Times New Roman"/>
-          <w:sz w:val="24"/>
-          <w:szCs w:val="24"/>
-        </w:rPr>
-        <w:t xml:space="preserve"> </w:t>
-      </w:r>
-      <w:r>
-        <w:rPr>
-          <w:rFonts w:ascii="Times New Roman" w:hAnsi="Times New Roman" w:cs="Times New Roman"/>
+          <w:rFonts w:hint="default" w:ascii="Times New Roman" w:hAnsi="Times New Roman" w:cs="Times New Roman"/>
+          <w:sz w:val="24"/>
+          <w:szCs w:val="24"/>
+        </w:rPr>
+        <w:t xml:space="preserve"> </w:t>
+      </w:r>
+      <w:r>
+        <w:rPr>
+          <w:rFonts w:hint="default" w:ascii="Times New Roman" w:hAnsi="Times New Roman" w:cs="Times New Roman"/>
           <w:sz w:val="24"/>
           <w:szCs w:val="24"/>
           <w:shd w:val="clear" w:color="auto" w:fill="C6D9F0" w:themeFill="text2" w:themeFillTint="33"/>
@@ -1162,17 +1215,18 @@
           <w:ilvl w:val="0"/>
           <w:numId w:val="1"/>
         </w:numPr>
-        <w:ind w:left="425" w:leftChars="0" w:hanging="425" w:firstLineChars="0"/>
-        <w:rPr>
-          <w:rFonts w:ascii="Times New Roman" w:hAnsi="Times New Roman" w:cs="Times New Roman"/>
-          <w:sz w:val="24"/>
-          <w:szCs w:val="24"/>
-          <w:shd w:val="clear" w:color="auto" w:fill="C6D9F0" w:themeFill="text2" w:themeFillTint="33"/>
-        </w:rPr>
-      </w:pPr>
-      <w:r>
-        <w:rPr>
-          <w:rFonts w:ascii="Times New Roman" w:hAnsi="Times New Roman" w:cs="Times New Roman"/>
+        <w:spacing w:line="240" w:lineRule="auto"/>
+        <w:ind w:left="425" w:leftChars="0" w:hanging="425" w:firstLineChars="0"/>
+        <w:rPr>
+          <w:rFonts w:hint="default" w:ascii="Times New Roman" w:hAnsi="Times New Roman" w:cs="Times New Roman"/>
+          <w:sz w:val="24"/>
+          <w:szCs w:val="24"/>
+          <w:shd w:val="clear" w:color="auto" w:fill="C6D9F0" w:themeFill="text2" w:themeFillTint="33"/>
+        </w:rPr>
+      </w:pPr>
+      <w:r>
+        <w:rPr>
+          <w:rFonts w:hint="default" w:ascii="Times New Roman" w:hAnsi="Times New Roman" w:cs="Times New Roman"/>
           <w:b/>
           <w:bCs/>
           <w:color w:val="FF0000"/>
@@ -1183,15 +1237,15 @@
       </w:r>
       <w:r>
         <w:rPr>
-          <w:rFonts w:ascii="Times New Roman" w:hAnsi="Times New Roman" w:cs="Times New Roman"/>
-          <w:sz w:val="24"/>
-          <w:szCs w:val="24"/>
-        </w:rPr>
-        <w:t xml:space="preserve"> </w:t>
-      </w:r>
-      <w:r>
-        <w:rPr>
-          <w:rFonts w:ascii="Times New Roman" w:hAnsi="Times New Roman" w:cs="Times New Roman"/>
+          <w:rFonts w:hint="default" w:ascii="Times New Roman" w:hAnsi="Times New Roman" w:cs="Times New Roman"/>
+          <w:sz w:val="24"/>
+          <w:szCs w:val="24"/>
+        </w:rPr>
+        <w:t xml:space="preserve"> </w:t>
+      </w:r>
+      <w:r>
+        <w:rPr>
+          <w:rFonts w:hint="default" w:ascii="Times New Roman" w:hAnsi="Times New Roman" w:cs="Times New Roman"/>
           <w:sz w:val="24"/>
           <w:szCs w:val="24"/>
           <w:shd w:val="clear" w:color="auto" w:fill="C6D9F0" w:themeFill="text2" w:themeFillTint="33"/>
@@ -1205,17 +1259,18 @@
           <w:ilvl w:val="0"/>
           <w:numId w:val="1"/>
         </w:numPr>
-        <w:ind w:left="425" w:leftChars="0" w:hanging="425" w:firstLineChars="0"/>
-        <w:rPr>
-          <w:rFonts w:ascii="Times New Roman" w:hAnsi="Times New Roman" w:cs="Times New Roman"/>
-          <w:sz w:val="24"/>
-          <w:szCs w:val="24"/>
-          <w:shd w:val="clear" w:color="auto" w:fill="C6D9F0" w:themeFill="text2" w:themeFillTint="33"/>
-        </w:rPr>
-      </w:pPr>
-      <w:r>
-        <w:rPr>
-          <w:rFonts w:ascii="Times New Roman" w:hAnsi="Times New Roman" w:cs="Times New Roman"/>
+        <w:spacing w:line="240" w:lineRule="auto"/>
+        <w:ind w:left="425" w:leftChars="0" w:hanging="425" w:firstLineChars="0"/>
+        <w:rPr>
+          <w:rFonts w:hint="default" w:ascii="Times New Roman" w:hAnsi="Times New Roman" w:cs="Times New Roman"/>
+          <w:sz w:val="24"/>
+          <w:szCs w:val="24"/>
+          <w:shd w:val="clear" w:color="auto" w:fill="C6D9F0" w:themeFill="text2" w:themeFillTint="33"/>
+        </w:rPr>
+      </w:pPr>
+      <w:r>
+        <w:rPr>
+          <w:rFonts w:hint="default" w:ascii="Times New Roman" w:hAnsi="Times New Roman" w:cs="Times New Roman"/>
           <w:b/>
           <w:bCs/>
           <w:color w:val="FF0000"/>
@@ -1226,7 +1281,7 @@
       </w:r>
       <w:r>
         <w:rPr>
-          <w:rFonts w:ascii="Times New Roman" w:hAnsi="Times New Roman" w:cs="Times New Roman"/>
+          <w:rFonts w:hint="default" w:ascii="Times New Roman" w:hAnsi="Times New Roman" w:cs="Times New Roman"/>
           <w:sz w:val="24"/>
           <w:szCs w:val="24"/>
           <w:shd w:val="clear" w:color="auto" w:fill="C6D9F0" w:themeFill="text2" w:themeFillTint="33"/>
@@ -1240,17 +1295,18 @@
           <w:ilvl w:val="0"/>
           <w:numId w:val="1"/>
         </w:numPr>
-        <w:ind w:left="425" w:leftChars="0" w:hanging="425" w:firstLineChars="0"/>
-        <w:rPr>
-          <w:rFonts w:ascii="Times New Roman" w:hAnsi="Times New Roman" w:cs="Times New Roman"/>
-          <w:sz w:val="24"/>
-          <w:szCs w:val="24"/>
-          <w:shd w:val="clear" w:color="auto" w:fill="C6D9F0" w:themeFill="text2" w:themeFillTint="33"/>
-        </w:rPr>
-      </w:pPr>
-      <w:r>
-        <w:rPr>
-          <w:rFonts w:ascii="Times New Roman" w:hAnsi="Times New Roman" w:cs="Times New Roman"/>
+        <w:spacing w:line="240" w:lineRule="auto"/>
+        <w:ind w:left="425" w:leftChars="0" w:hanging="425" w:firstLineChars="0"/>
+        <w:rPr>
+          <w:rFonts w:hint="default" w:ascii="Times New Roman" w:hAnsi="Times New Roman" w:cs="Times New Roman"/>
+          <w:sz w:val="24"/>
+          <w:szCs w:val="24"/>
+          <w:shd w:val="clear" w:color="auto" w:fill="C6D9F0" w:themeFill="text2" w:themeFillTint="33"/>
+        </w:rPr>
+      </w:pPr>
+      <w:r>
+        <w:rPr>
+          <w:rFonts w:hint="default" w:ascii="Times New Roman" w:hAnsi="Times New Roman" w:cs="Times New Roman"/>
           <w:b/>
           <w:bCs/>
           <w:color w:val="FF0000"/>
@@ -1261,7 +1317,7 @@
       </w:r>
       <w:r>
         <w:rPr>
-          <w:rFonts w:ascii="Times New Roman" w:hAnsi="Times New Roman" w:cs="Times New Roman"/>
+          <w:rFonts w:hint="default" w:ascii="Times New Roman" w:hAnsi="Times New Roman" w:cs="Times New Roman"/>
           <w:sz w:val="24"/>
           <w:szCs w:val="24"/>
           <w:shd w:val="clear" w:color="auto" w:fill="C6D9F0" w:themeFill="text2" w:themeFillTint="33"/>
@@ -1275,17 +1331,18 @@
           <w:ilvl w:val="0"/>
           <w:numId w:val="1"/>
         </w:numPr>
-        <w:ind w:left="425" w:leftChars="0" w:hanging="425" w:firstLineChars="0"/>
-        <w:rPr>
-          <w:rFonts w:ascii="Times New Roman" w:hAnsi="Times New Roman" w:cs="Times New Roman"/>
-          <w:sz w:val="24"/>
-          <w:szCs w:val="24"/>
-          <w:shd w:val="clear" w:color="auto" w:fill="C6D9F0" w:themeFill="text2" w:themeFillTint="33"/>
-        </w:rPr>
-      </w:pPr>
-      <w:r>
-        <w:rPr>
-          <w:rFonts w:ascii="Times New Roman" w:hAnsi="Times New Roman" w:cs="Times New Roman"/>
+        <w:spacing w:line="240" w:lineRule="auto"/>
+        <w:ind w:left="425" w:leftChars="0" w:hanging="425" w:firstLineChars="0"/>
+        <w:rPr>
+          <w:rFonts w:hint="default" w:ascii="Times New Roman" w:hAnsi="Times New Roman" w:cs="Times New Roman"/>
+          <w:sz w:val="24"/>
+          <w:szCs w:val="24"/>
+          <w:shd w:val="clear" w:color="auto" w:fill="C6D9F0" w:themeFill="text2" w:themeFillTint="33"/>
+        </w:rPr>
+      </w:pPr>
+      <w:r>
+        <w:rPr>
+          <w:rFonts w:hint="default" w:ascii="Times New Roman" w:hAnsi="Times New Roman" w:cs="Times New Roman"/>
           <w:b/>
           <w:bCs/>
           <w:color w:val="FF0000"/>
@@ -1296,17 +1353,17 @@
       </w:r>
       <w:r>
         <w:rPr>
-          <w:rFonts w:ascii="Times New Roman" w:hAnsi="Times New Roman" w:cs="Times New Roman"/>
-          <w:color w:val="FF0000"/>
-          <w:sz w:val="24"/>
-          <w:szCs w:val="24"/>
-          <w:shd w:val="clear" w:color="auto" w:fill="C6D9F0" w:themeFill="text2" w:themeFillTint="33"/>
-        </w:rPr>
-        <w:t xml:space="preserve"> </w:t>
-      </w:r>
-      <w:r>
-        <w:rPr>
-          <w:rFonts w:ascii="Times New Roman" w:hAnsi="Times New Roman" w:cs="Times New Roman"/>
+          <w:rFonts w:hint="default" w:ascii="Times New Roman" w:hAnsi="Times New Roman" w:cs="Times New Roman"/>
+          <w:color w:val="FF0000"/>
+          <w:sz w:val="24"/>
+          <w:szCs w:val="24"/>
+          <w:shd w:val="clear" w:color="auto" w:fill="C6D9F0" w:themeFill="text2" w:themeFillTint="33"/>
+        </w:rPr>
+        <w:t xml:space="preserve"> </w:t>
+      </w:r>
+      <w:r>
+        <w:rPr>
+          <w:rFonts w:hint="default" w:ascii="Times New Roman" w:hAnsi="Times New Roman" w:cs="Times New Roman"/>
           <w:sz w:val="24"/>
           <w:szCs w:val="24"/>
           <w:shd w:val="clear" w:color="auto" w:fill="C6D9F0" w:themeFill="text2" w:themeFillTint="33"/>
@@ -1320,17 +1377,18 @@
           <w:ilvl w:val="0"/>
           <w:numId w:val="1"/>
         </w:numPr>
-        <w:ind w:left="425" w:leftChars="0" w:hanging="425" w:firstLineChars="0"/>
-        <w:rPr>
-          <w:rFonts w:ascii="Times New Roman" w:hAnsi="Times New Roman" w:cs="Times New Roman"/>
-          <w:sz w:val="24"/>
-          <w:szCs w:val="24"/>
-          <w:shd w:val="clear" w:color="auto" w:fill="C6D9F0" w:themeFill="text2" w:themeFillTint="33"/>
-        </w:rPr>
-      </w:pPr>
-      <w:r>
-        <w:rPr>
-          <w:rFonts w:ascii="Times New Roman" w:hAnsi="Times New Roman" w:cs="Times New Roman"/>
+        <w:spacing w:line="240" w:lineRule="auto"/>
+        <w:ind w:left="425" w:leftChars="0" w:hanging="425" w:firstLineChars="0"/>
+        <w:rPr>
+          <w:rFonts w:hint="default" w:ascii="Times New Roman" w:hAnsi="Times New Roman" w:cs="Times New Roman"/>
+          <w:sz w:val="24"/>
+          <w:szCs w:val="24"/>
+          <w:shd w:val="clear" w:color="auto" w:fill="C6D9F0" w:themeFill="text2" w:themeFillTint="33"/>
+        </w:rPr>
+      </w:pPr>
+      <w:r>
+        <w:rPr>
+          <w:rFonts w:hint="default" w:ascii="Times New Roman" w:hAnsi="Times New Roman" w:cs="Times New Roman"/>
           <w:b/>
           <w:bCs/>
           <w:color w:val="FF0000"/>
@@ -1341,17 +1399,17 @@
       </w:r>
       <w:r>
         <w:rPr>
-          <w:rFonts w:ascii="Times New Roman" w:hAnsi="Times New Roman" w:cs="Times New Roman"/>
-          <w:color w:val="FF0000"/>
-          <w:sz w:val="24"/>
-          <w:szCs w:val="24"/>
-          <w:shd w:val="clear" w:color="auto" w:fill="C6D9F0" w:themeFill="text2" w:themeFillTint="33"/>
-        </w:rPr>
-        <w:t xml:space="preserve"> </w:t>
-      </w:r>
-      <w:r>
-        <w:rPr>
-          <w:rFonts w:ascii="Times New Roman" w:hAnsi="Times New Roman" w:cs="Times New Roman"/>
+          <w:rFonts w:hint="default" w:ascii="Times New Roman" w:hAnsi="Times New Roman" w:cs="Times New Roman"/>
+          <w:color w:val="FF0000"/>
+          <w:sz w:val="24"/>
+          <w:szCs w:val="24"/>
+          <w:shd w:val="clear" w:color="auto" w:fill="C6D9F0" w:themeFill="text2" w:themeFillTint="33"/>
+        </w:rPr>
+        <w:t xml:space="preserve"> </w:t>
+      </w:r>
+      <w:r>
+        <w:rPr>
+          <w:rFonts w:hint="default" w:ascii="Times New Roman" w:hAnsi="Times New Roman" w:cs="Times New Roman"/>
           <w:sz w:val="24"/>
           <w:szCs w:val="24"/>
           <w:shd w:val="clear" w:color="auto" w:fill="C6D9F0" w:themeFill="text2" w:themeFillTint="33"/>
@@ -1365,16 +1423,17 @@
           <w:ilvl w:val="0"/>
           <w:numId w:val="1"/>
         </w:numPr>
-        <w:ind w:left="425" w:leftChars="0" w:hanging="425" w:firstLineChars="0"/>
-        <w:rPr>
-          <w:rFonts w:ascii="Times New Roman" w:hAnsi="Times New Roman" w:cs="Times New Roman"/>
-          <w:sz w:val="24"/>
-          <w:szCs w:val="24"/>
-        </w:rPr>
-      </w:pPr>
-      <w:r>
-        <w:rPr>
-          <w:rFonts w:ascii="Times New Roman" w:hAnsi="Times New Roman" w:cs="Times New Roman"/>
+        <w:spacing w:line="240" w:lineRule="auto"/>
+        <w:ind w:left="425" w:leftChars="0" w:hanging="425" w:firstLineChars="0"/>
+        <w:rPr>
+          <w:rFonts w:hint="default" w:ascii="Times New Roman" w:hAnsi="Times New Roman" w:cs="Times New Roman"/>
+          <w:sz w:val="24"/>
+          <w:szCs w:val="24"/>
+        </w:rPr>
+      </w:pPr>
+      <w:r>
+        <w:rPr>
+          <w:rFonts w:hint="default" w:ascii="Times New Roman" w:hAnsi="Times New Roman" w:cs="Times New Roman"/>
           <w:b/>
           <w:bCs/>
           <w:color w:val="FF0000"/>
@@ -1385,17 +1444,17 @@
       </w:r>
       <w:r>
         <w:rPr>
-          <w:rFonts w:ascii="Times New Roman" w:hAnsi="Times New Roman" w:cs="Times New Roman"/>
-          <w:color w:val="FF0000"/>
-          <w:sz w:val="24"/>
-          <w:szCs w:val="24"/>
-          <w:shd w:val="clear" w:color="auto" w:fill="C6D9F0" w:themeFill="text2" w:themeFillTint="33"/>
-        </w:rPr>
-        <w:t xml:space="preserve"> </w:t>
-      </w:r>
-      <w:r>
-        <w:rPr>
-          <w:rFonts w:ascii="Times New Roman" w:hAnsi="Times New Roman" w:cs="Times New Roman"/>
+          <w:rFonts w:hint="default" w:ascii="Times New Roman" w:hAnsi="Times New Roman" w:cs="Times New Roman"/>
+          <w:color w:val="FF0000"/>
+          <w:sz w:val="24"/>
+          <w:szCs w:val="24"/>
+          <w:shd w:val="clear" w:color="auto" w:fill="C6D9F0" w:themeFill="text2" w:themeFillTint="33"/>
+        </w:rPr>
+        <w:t xml:space="preserve"> </w:t>
+      </w:r>
+      <w:r>
+        <w:rPr>
+          <w:rFonts w:hint="default" w:ascii="Times New Roman" w:hAnsi="Times New Roman" w:cs="Times New Roman"/>
           <w:sz w:val="24"/>
           <w:szCs w:val="24"/>
           <w:shd w:val="clear" w:color="auto" w:fill="C6D9F0" w:themeFill="text2" w:themeFillTint="33"/>
@@ -1409,17 +1468,18 @@
           <w:ilvl w:val="0"/>
           <w:numId w:val="1"/>
         </w:numPr>
-        <w:ind w:left="425" w:leftChars="0" w:hanging="425" w:firstLineChars="0"/>
-        <w:rPr>
-          <w:rFonts w:ascii="Times New Roman" w:hAnsi="Times New Roman" w:cs="Times New Roman"/>
-          <w:sz w:val="24"/>
-          <w:szCs w:val="24"/>
-          <w:shd w:val="clear" w:color="auto" w:fill="C6D9F0" w:themeFill="text2" w:themeFillTint="33"/>
-        </w:rPr>
-      </w:pPr>
-      <w:r>
-        <w:rPr>
-          <w:rFonts w:ascii="Times New Roman" w:hAnsi="Times New Roman" w:cs="Times New Roman"/>
+        <w:spacing w:line="240" w:lineRule="auto"/>
+        <w:ind w:left="425" w:leftChars="0" w:hanging="425" w:firstLineChars="0"/>
+        <w:rPr>
+          <w:rFonts w:hint="default" w:ascii="Times New Roman" w:hAnsi="Times New Roman" w:cs="Times New Roman"/>
+          <w:sz w:val="24"/>
+          <w:szCs w:val="24"/>
+          <w:shd w:val="clear" w:color="auto" w:fill="C6D9F0" w:themeFill="text2" w:themeFillTint="33"/>
+        </w:rPr>
+      </w:pPr>
+      <w:r>
+        <w:rPr>
+          <w:rFonts w:hint="default" w:ascii="Times New Roman" w:hAnsi="Times New Roman" w:cs="Times New Roman"/>
           <w:b/>
           <w:bCs/>
           <w:color w:val="FF0000"/>
@@ -1430,17 +1490,17 @@
       </w:r>
       <w:r>
         <w:rPr>
-          <w:rFonts w:ascii="Times New Roman" w:hAnsi="Times New Roman" w:cs="Times New Roman"/>
-          <w:color w:val="FF0000"/>
-          <w:sz w:val="24"/>
-          <w:szCs w:val="24"/>
-          <w:shd w:val="clear" w:color="auto" w:fill="C6D9F0" w:themeFill="text2" w:themeFillTint="33"/>
-        </w:rPr>
-        <w:t xml:space="preserve"> </w:t>
-      </w:r>
-      <w:r>
-        <w:rPr>
-          <w:rFonts w:ascii="Times New Roman" w:hAnsi="Times New Roman" w:cs="Times New Roman"/>
+          <w:rFonts w:hint="default" w:ascii="Times New Roman" w:hAnsi="Times New Roman" w:cs="Times New Roman"/>
+          <w:color w:val="FF0000"/>
+          <w:sz w:val="24"/>
+          <w:szCs w:val="24"/>
+          <w:shd w:val="clear" w:color="auto" w:fill="C6D9F0" w:themeFill="text2" w:themeFillTint="33"/>
+        </w:rPr>
+        <w:t xml:space="preserve"> </w:t>
+      </w:r>
+      <w:r>
+        <w:rPr>
+          <w:rFonts w:hint="default" w:ascii="Times New Roman" w:hAnsi="Times New Roman" w:cs="Times New Roman"/>
           <w:sz w:val="24"/>
           <w:szCs w:val="24"/>
           <w:shd w:val="clear" w:color="auto" w:fill="C6D9F0" w:themeFill="text2" w:themeFillTint="33"/>
@@ -1454,16 +1514,17 @@
           <w:ilvl w:val="0"/>
           <w:numId w:val="1"/>
         </w:numPr>
-        <w:ind w:left="425" w:leftChars="0" w:hanging="425" w:firstLineChars="0"/>
-        <w:rPr>
-          <w:rFonts w:ascii="Times New Roman" w:hAnsi="Times New Roman" w:cs="Times New Roman"/>
-          <w:sz w:val="24"/>
-          <w:szCs w:val="24"/>
-        </w:rPr>
-      </w:pPr>
-      <w:r>
-        <w:rPr>
-          <w:rFonts w:ascii="Times New Roman" w:hAnsi="Times New Roman" w:cs="Times New Roman"/>
+        <w:spacing w:line="240" w:lineRule="auto"/>
+        <w:ind w:left="425" w:leftChars="0" w:hanging="425" w:firstLineChars="0"/>
+        <w:rPr>
+          <w:rFonts w:hint="default" w:ascii="Times New Roman" w:hAnsi="Times New Roman" w:cs="Times New Roman"/>
+          <w:sz w:val="24"/>
+          <w:szCs w:val="24"/>
+        </w:rPr>
+      </w:pPr>
+      <w:r>
+        <w:rPr>
+          <w:rFonts w:hint="default" w:ascii="Times New Roman" w:hAnsi="Times New Roman" w:cs="Times New Roman"/>
           <w:b/>
           <w:bCs/>
           <w:color w:val="FF0000"/>
@@ -1474,17 +1535,17 @@
       </w:r>
       <w:r>
         <w:rPr>
-          <w:rFonts w:ascii="Times New Roman" w:hAnsi="Times New Roman" w:cs="Times New Roman"/>
-          <w:color w:val="FF0000"/>
-          <w:sz w:val="24"/>
-          <w:szCs w:val="24"/>
-          <w:shd w:val="clear" w:color="auto" w:fill="C6D9F0" w:themeFill="text2" w:themeFillTint="33"/>
-        </w:rPr>
-        <w:t xml:space="preserve"> </w:t>
-      </w:r>
-      <w:r>
-        <w:rPr>
-          <w:rFonts w:ascii="Times New Roman" w:hAnsi="Times New Roman" w:cs="Times New Roman"/>
+          <w:rFonts w:hint="default" w:ascii="Times New Roman" w:hAnsi="Times New Roman" w:cs="Times New Roman"/>
+          <w:color w:val="FF0000"/>
+          <w:sz w:val="24"/>
+          <w:szCs w:val="24"/>
+          <w:shd w:val="clear" w:color="auto" w:fill="C6D9F0" w:themeFill="text2" w:themeFillTint="33"/>
+        </w:rPr>
+        <w:t xml:space="preserve"> </w:t>
+      </w:r>
+      <w:r>
+        <w:rPr>
+          <w:rFonts w:hint="default" w:ascii="Times New Roman" w:hAnsi="Times New Roman" w:cs="Times New Roman"/>
           <w:sz w:val="24"/>
           <w:szCs w:val="24"/>
           <w:shd w:val="clear" w:color="auto" w:fill="C6D9F0" w:themeFill="text2" w:themeFillTint="33"/>
@@ -1498,17 +1559,18 @@
           <w:ilvl w:val="0"/>
           <w:numId w:val="1"/>
         </w:numPr>
-        <w:ind w:left="425" w:leftChars="0" w:hanging="425" w:firstLineChars="0"/>
-        <w:rPr>
-          <w:rFonts w:ascii="Times New Roman" w:hAnsi="Times New Roman" w:cs="Times New Roman"/>
-          <w:sz w:val="24"/>
-          <w:szCs w:val="24"/>
-          <w:shd w:val="clear" w:color="auto" w:fill="C6D9F0" w:themeFill="text2" w:themeFillTint="33"/>
-        </w:rPr>
-      </w:pPr>
-      <w:r>
-        <w:rPr>
-          <w:rFonts w:ascii="Times New Roman" w:hAnsi="Times New Roman" w:cs="Times New Roman"/>
+        <w:spacing w:line="240" w:lineRule="auto"/>
+        <w:ind w:left="425" w:leftChars="0" w:hanging="425" w:firstLineChars="0"/>
+        <w:rPr>
+          <w:rFonts w:hint="default" w:ascii="Times New Roman" w:hAnsi="Times New Roman" w:cs="Times New Roman"/>
+          <w:sz w:val="24"/>
+          <w:szCs w:val="24"/>
+          <w:shd w:val="clear" w:color="auto" w:fill="C6D9F0" w:themeFill="text2" w:themeFillTint="33"/>
+        </w:rPr>
+      </w:pPr>
+      <w:r>
+        <w:rPr>
+          <w:rFonts w:hint="default" w:ascii="Times New Roman" w:hAnsi="Times New Roman" w:cs="Times New Roman"/>
           <w:b/>
           <w:bCs/>
           <w:color w:val="FF0000"/>
@@ -1519,17 +1581,17 @@
       </w:r>
       <w:r>
         <w:rPr>
-          <w:rFonts w:ascii="Times New Roman" w:hAnsi="Times New Roman" w:cs="Times New Roman"/>
-          <w:color w:val="FF0000"/>
-          <w:sz w:val="24"/>
-          <w:szCs w:val="24"/>
-          <w:shd w:val="clear" w:color="auto" w:fill="C6D9F0" w:themeFill="text2" w:themeFillTint="33"/>
-        </w:rPr>
-        <w:t xml:space="preserve"> </w:t>
-      </w:r>
-      <w:r>
-        <w:rPr>
-          <w:rFonts w:ascii="Times New Roman" w:hAnsi="Times New Roman" w:cs="Times New Roman"/>
+          <w:rFonts w:hint="default" w:ascii="Times New Roman" w:hAnsi="Times New Roman" w:cs="Times New Roman"/>
+          <w:color w:val="FF0000"/>
+          <w:sz w:val="24"/>
+          <w:szCs w:val="24"/>
+          <w:shd w:val="clear" w:color="auto" w:fill="C6D9F0" w:themeFill="text2" w:themeFillTint="33"/>
+        </w:rPr>
+        <w:t xml:space="preserve"> </w:t>
+      </w:r>
+      <w:r>
+        <w:rPr>
+          <w:rFonts w:hint="default" w:ascii="Times New Roman" w:hAnsi="Times New Roman" w:cs="Times New Roman"/>
           <w:sz w:val="24"/>
           <w:szCs w:val="24"/>
           <w:shd w:val="clear" w:color="auto" w:fill="C6D9F0" w:themeFill="text2" w:themeFillTint="33"/>
@@ -1543,17 +1605,18 @@
           <w:ilvl w:val="0"/>
           <w:numId w:val="1"/>
         </w:numPr>
-        <w:ind w:left="425" w:leftChars="0" w:hanging="425" w:firstLineChars="0"/>
-        <w:rPr>
-          <w:rFonts w:ascii="Times New Roman" w:hAnsi="Times New Roman" w:cs="Times New Roman"/>
-          <w:sz w:val="24"/>
-          <w:szCs w:val="24"/>
-          <w:shd w:val="clear" w:color="auto" w:fill="C6D9F0" w:themeFill="text2" w:themeFillTint="33"/>
-        </w:rPr>
-      </w:pPr>
-      <w:r>
-        <w:rPr>
-          <w:rFonts w:ascii="Times New Roman" w:hAnsi="Times New Roman" w:cs="Times New Roman"/>
+        <w:spacing w:line="240" w:lineRule="auto"/>
+        <w:ind w:left="425" w:leftChars="0" w:hanging="425" w:firstLineChars="0"/>
+        <w:rPr>
+          <w:rFonts w:hint="default" w:ascii="Times New Roman" w:hAnsi="Times New Roman" w:cs="Times New Roman"/>
+          <w:sz w:val="24"/>
+          <w:szCs w:val="24"/>
+          <w:shd w:val="clear" w:color="auto" w:fill="C6D9F0" w:themeFill="text2" w:themeFillTint="33"/>
+        </w:rPr>
+      </w:pPr>
+      <w:r>
+        <w:rPr>
+          <w:rFonts w:hint="default" w:ascii="Times New Roman" w:hAnsi="Times New Roman" w:cs="Times New Roman"/>
           <w:b/>
           <w:bCs/>
           <w:color w:val="FF0000"/>
@@ -1564,17 +1627,17 @@
       </w:r>
       <w:r>
         <w:rPr>
-          <w:rFonts w:ascii="Times New Roman" w:hAnsi="Times New Roman" w:cs="Times New Roman"/>
-          <w:color w:val="FF0000"/>
-          <w:sz w:val="24"/>
-          <w:szCs w:val="24"/>
-          <w:shd w:val="clear" w:color="auto" w:fill="C6D9F0" w:themeFill="text2" w:themeFillTint="33"/>
-        </w:rPr>
-        <w:t xml:space="preserve"> </w:t>
-      </w:r>
-      <w:r>
-        <w:rPr>
-          <w:rFonts w:ascii="Times New Roman" w:hAnsi="Times New Roman" w:cs="Times New Roman"/>
+          <w:rFonts w:hint="default" w:ascii="Times New Roman" w:hAnsi="Times New Roman" w:cs="Times New Roman"/>
+          <w:color w:val="FF0000"/>
+          <w:sz w:val="24"/>
+          <w:szCs w:val="24"/>
+          <w:shd w:val="clear" w:color="auto" w:fill="C6D9F0" w:themeFill="text2" w:themeFillTint="33"/>
+        </w:rPr>
+        <w:t xml:space="preserve"> </w:t>
+      </w:r>
+      <w:r>
+        <w:rPr>
+          <w:rFonts w:hint="default" w:ascii="Times New Roman" w:hAnsi="Times New Roman" w:cs="Times New Roman"/>
           <w:sz w:val="24"/>
           <w:szCs w:val="24"/>
           <w:shd w:val="clear" w:color="auto" w:fill="C6D9F0" w:themeFill="text2" w:themeFillTint="33"/>
@@ -1588,17 +1651,18 @@
           <w:ilvl w:val="0"/>
           <w:numId w:val="1"/>
         </w:numPr>
-        <w:ind w:left="425" w:leftChars="0" w:hanging="425" w:firstLineChars="0"/>
-        <w:rPr>
-          <w:rFonts w:ascii="Times New Roman" w:hAnsi="Times New Roman" w:cs="Times New Roman"/>
-          <w:sz w:val="24"/>
-          <w:szCs w:val="24"/>
-          <w:shd w:val="clear" w:color="auto" w:fill="C6D9F0" w:themeFill="text2" w:themeFillTint="33"/>
-        </w:rPr>
-      </w:pPr>
-      <w:r>
-        <w:rPr>
-          <w:rFonts w:ascii="Times New Roman" w:hAnsi="Times New Roman" w:cs="Times New Roman"/>
+        <w:spacing w:line="240" w:lineRule="auto"/>
+        <w:ind w:left="425" w:leftChars="0" w:hanging="425" w:firstLineChars="0"/>
+        <w:rPr>
+          <w:rFonts w:hint="default" w:ascii="Times New Roman" w:hAnsi="Times New Roman" w:cs="Times New Roman"/>
+          <w:sz w:val="24"/>
+          <w:szCs w:val="24"/>
+          <w:shd w:val="clear" w:color="auto" w:fill="C6D9F0" w:themeFill="text2" w:themeFillTint="33"/>
+        </w:rPr>
+      </w:pPr>
+      <w:r>
+        <w:rPr>
+          <w:rFonts w:hint="default" w:ascii="Times New Roman" w:hAnsi="Times New Roman" w:cs="Times New Roman"/>
           <w:b/>
           <w:bCs/>
           <w:color w:val="FF0000"/>
@@ -1609,17 +1673,17 @@
       </w:r>
       <w:r>
         <w:rPr>
-          <w:rFonts w:ascii="Times New Roman" w:hAnsi="Times New Roman" w:cs="Times New Roman"/>
-          <w:color w:val="FF0000"/>
-          <w:sz w:val="24"/>
-          <w:szCs w:val="24"/>
-          <w:shd w:val="clear" w:color="auto" w:fill="C6D9F0" w:themeFill="text2" w:themeFillTint="33"/>
-        </w:rPr>
-        <w:t xml:space="preserve"> </w:t>
-      </w:r>
-      <w:r>
-        <w:rPr>
-          <w:rFonts w:ascii="Times New Roman" w:hAnsi="Times New Roman" w:cs="Times New Roman"/>
+          <w:rFonts w:hint="default" w:ascii="Times New Roman" w:hAnsi="Times New Roman" w:cs="Times New Roman"/>
+          <w:color w:val="FF0000"/>
+          <w:sz w:val="24"/>
+          <w:szCs w:val="24"/>
+          <w:shd w:val="clear" w:color="auto" w:fill="C6D9F0" w:themeFill="text2" w:themeFillTint="33"/>
+        </w:rPr>
+        <w:t xml:space="preserve"> </w:t>
+      </w:r>
+      <w:r>
+        <w:rPr>
+          <w:rFonts w:hint="default" w:ascii="Times New Roman" w:hAnsi="Times New Roman" w:cs="Times New Roman"/>
           <w:sz w:val="24"/>
           <w:szCs w:val="24"/>
           <w:shd w:val="clear" w:color="auto" w:fill="C6D9F0" w:themeFill="text2" w:themeFillTint="33"/>
@@ -1633,17 +1697,18 @@
           <w:ilvl w:val="0"/>
           <w:numId w:val="1"/>
         </w:numPr>
-        <w:ind w:left="425" w:leftChars="0" w:hanging="425" w:firstLineChars="0"/>
-        <w:rPr>
-          <w:rFonts w:ascii="Times New Roman" w:hAnsi="Times New Roman" w:cs="Times New Roman"/>
-          <w:sz w:val="24"/>
-          <w:szCs w:val="24"/>
-          <w:shd w:val="clear" w:color="auto" w:fill="C6D9F0" w:themeFill="text2" w:themeFillTint="33"/>
-        </w:rPr>
-      </w:pPr>
-      <w:r>
-        <w:rPr>
-          <w:rFonts w:ascii="Times New Roman" w:hAnsi="Times New Roman" w:cs="Times New Roman"/>
+        <w:spacing w:line="240" w:lineRule="auto"/>
+        <w:ind w:left="425" w:leftChars="0" w:hanging="425" w:firstLineChars="0"/>
+        <w:rPr>
+          <w:rFonts w:hint="default" w:ascii="Times New Roman" w:hAnsi="Times New Roman" w:cs="Times New Roman"/>
+          <w:sz w:val="24"/>
+          <w:szCs w:val="24"/>
+          <w:shd w:val="clear" w:color="auto" w:fill="C6D9F0" w:themeFill="text2" w:themeFillTint="33"/>
+        </w:rPr>
+      </w:pPr>
+      <w:r>
+        <w:rPr>
+          <w:rFonts w:hint="default" w:ascii="Times New Roman" w:hAnsi="Times New Roman" w:cs="Times New Roman"/>
           <w:b/>
           <w:bCs/>
           <w:color w:val="FF0000"/>
@@ -1654,17 +1719,17 @@
       </w:r>
       <w:r>
         <w:rPr>
-          <w:rFonts w:ascii="Times New Roman" w:hAnsi="Times New Roman" w:cs="Times New Roman"/>
-          <w:color w:val="FF0000"/>
-          <w:sz w:val="24"/>
-          <w:szCs w:val="24"/>
-          <w:shd w:val="clear" w:color="auto" w:fill="C6D9F0" w:themeFill="text2" w:themeFillTint="33"/>
-        </w:rPr>
-        <w:t xml:space="preserve"> </w:t>
-      </w:r>
-      <w:r>
-        <w:rPr>
-          <w:rFonts w:ascii="Times New Roman" w:hAnsi="Times New Roman" w:cs="Times New Roman"/>
+          <w:rFonts w:hint="default" w:ascii="Times New Roman" w:hAnsi="Times New Roman" w:cs="Times New Roman"/>
+          <w:color w:val="FF0000"/>
+          <w:sz w:val="24"/>
+          <w:szCs w:val="24"/>
+          <w:shd w:val="clear" w:color="auto" w:fill="C6D9F0" w:themeFill="text2" w:themeFillTint="33"/>
+        </w:rPr>
+        <w:t xml:space="preserve"> </w:t>
+      </w:r>
+      <w:r>
+        <w:rPr>
+          <w:rFonts w:hint="default" w:ascii="Times New Roman" w:hAnsi="Times New Roman" w:cs="Times New Roman"/>
           <w:sz w:val="24"/>
           <w:szCs w:val="24"/>
           <w:shd w:val="clear" w:color="auto" w:fill="C6D9F0" w:themeFill="text2" w:themeFillTint="33"/>
@@ -1678,17 +1743,18 @@
           <w:ilvl w:val="0"/>
           <w:numId w:val="1"/>
         </w:numPr>
-        <w:ind w:left="425" w:leftChars="0" w:hanging="425" w:firstLineChars="0"/>
-        <w:rPr>
-          <w:rFonts w:ascii="Times New Roman" w:hAnsi="Times New Roman" w:cs="Times New Roman"/>
-          <w:sz w:val="24"/>
-          <w:szCs w:val="24"/>
-          <w:shd w:val="clear" w:color="auto" w:fill="C6D9F0" w:themeFill="text2" w:themeFillTint="33"/>
-        </w:rPr>
-      </w:pPr>
-      <w:r>
-        <w:rPr>
-          <w:rFonts w:ascii="Times New Roman" w:hAnsi="Times New Roman" w:cs="Times New Roman"/>
+        <w:spacing w:line="240" w:lineRule="auto"/>
+        <w:ind w:left="425" w:leftChars="0" w:hanging="425" w:firstLineChars="0"/>
+        <w:rPr>
+          <w:rFonts w:hint="default" w:ascii="Times New Roman" w:hAnsi="Times New Roman" w:cs="Times New Roman"/>
+          <w:sz w:val="24"/>
+          <w:szCs w:val="24"/>
+          <w:shd w:val="clear" w:color="auto" w:fill="C6D9F0" w:themeFill="text2" w:themeFillTint="33"/>
+        </w:rPr>
+      </w:pPr>
+      <w:r>
+        <w:rPr>
+          <w:rFonts w:hint="default" w:ascii="Times New Roman" w:hAnsi="Times New Roman" w:cs="Times New Roman"/>
           <w:b/>
           <w:bCs/>
           <w:color w:val="FF0000"/>
@@ -1699,17 +1765,17 @@
       </w:r>
       <w:r>
         <w:rPr>
-          <w:rFonts w:ascii="Times New Roman" w:hAnsi="Times New Roman" w:cs="Times New Roman"/>
-          <w:color w:val="FF0000"/>
-          <w:sz w:val="24"/>
-          <w:szCs w:val="24"/>
-          <w:shd w:val="clear" w:color="auto" w:fill="C6D9F0" w:themeFill="text2" w:themeFillTint="33"/>
-        </w:rPr>
-        <w:t xml:space="preserve"> </w:t>
-      </w:r>
-      <w:r>
-        <w:rPr>
-          <w:rFonts w:ascii="Times New Roman" w:hAnsi="Times New Roman" w:cs="Times New Roman"/>
+          <w:rFonts w:hint="default" w:ascii="Times New Roman" w:hAnsi="Times New Roman" w:cs="Times New Roman"/>
+          <w:color w:val="FF0000"/>
+          <w:sz w:val="24"/>
+          <w:szCs w:val="24"/>
+          <w:shd w:val="clear" w:color="auto" w:fill="C6D9F0" w:themeFill="text2" w:themeFillTint="33"/>
+        </w:rPr>
+        <w:t xml:space="preserve"> </w:t>
+      </w:r>
+      <w:r>
+        <w:rPr>
+          <w:rFonts w:hint="default" w:ascii="Times New Roman" w:hAnsi="Times New Roman" w:cs="Times New Roman"/>
           <w:sz w:val="24"/>
           <w:szCs w:val="24"/>
           <w:shd w:val="clear" w:color="auto" w:fill="C6D9F0" w:themeFill="text2" w:themeFillTint="33"/>
@@ -1723,17 +1789,18 @@
           <w:ilvl w:val="0"/>
           <w:numId w:val="1"/>
         </w:numPr>
-        <w:ind w:left="425" w:leftChars="0" w:hanging="425" w:firstLineChars="0"/>
-        <w:rPr>
-          <w:rFonts w:ascii="Times New Roman" w:hAnsi="Times New Roman" w:cs="Times New Roman"/>
-          <w:sz w:val="24"/>
-          <w:szCs w:val="24"/>
-          <w:shd w:val="clear" w:color="auto" w:fill="C6D9F0" w:themeFill="text2" w:themeFillTint="33"/>
-        </w:rPr>
-      </w:pPr>
-      <w:r>
-        <w:rPr>
-          <w:rFonts w:ascii="Times New Roman" w:hAnsi="Times New Roman" w:cs="Times New Roman"/>
+        <w:spacing w:line="240" w:lineRule="auto"/>
+        <w:ind w:left="425" w:leftChars="0" w:hanging="425" w:firstLineChars="0"/>
+        <w:rPr>
+          <w:rFonts w:hint="default" w:ascii="Times New Roman" w:hAnsi="Times New Roman" w:cs="Times New Roman"/>
+          <w:sz w:val="24"/>
+          <w:szCs w:val="24"/>
+          <w:shd w:val="clear" w:color="auto" w:fill="C6D9F0" w:themeFill="text2" w:themeFillTint="33"/>
+        </w:rPr>
+      </w:pPr>
+      <w:r>
+        <w:rPr>
+          <w:rFonts w:hint="default" w:ascii="Times New Roman" w:hAnsi="Times New Roman" w:cs="Times New Roman"/>
           <w:b/>
           <w:bCs/>
           <w:color w:val="FF0000"/>
@@ -1744,17 +1811,17 @@
       </w:r>
       <w:r>
         <w:rPr>
-          <w:rFonts w:ascii="Times New Roman" w:hAnsi="Times New Roman" w:cs="Times New Roman"/>
-          <w:color w:val="FF0000"/>
-          <w:sz w:val="24"/>
-          <w:szCs w:val="24"/>
-          <w:shd w:val="clear" w:color="auto" w:fill="C6D9F0" w:themeFill="text2" w:themeFillTint="33"/>
-        </w:rPr>
-        <w:t xml:space="preserve"> </w:t>
-      </w:r>
-      <w:r>
-        <w:rPr>
-          <w:rFonts w:ascii="Times New Roman" w:hAnsi="Times New Roman" w:cs="Times New Roman"/>
+          <w:rFonts w:hint="default" w:ascii="Times New Roman" w:hAnsi="Times New Roman" w:cs="Times New Roman"/>
+          <w:color w:val="FF0000"/>
+          <w:sz w:val="24"/>
+          <w:szCs w:val="24"/>
+          <w:shd w:val="clear" w:color="auto" w:fill="C6D9F0" w:themeFill="text2" w:themeFillTint="33"/>
+        </w:rPr>
+        <w:t xml:space="preserve"> </w:t>
+      </w:r>
+      <w:r>
+        <w:rPr>
+          <w:rFonts w:hint="default" w:ascii="Times New Roman" w:hAnsi="Times New Roman" w:cs="Times New Roman"/>
           <w:sz w:val="24"/>
           <w:szCs w:val="24"/>
           <w:shd w:val="clear" w:color="auto" w:fill="C6D9F0" w:themeFill="text2" w:themeFillTint="33"/>
@@ -1768,17 +1835,18 @@
           <w:ilvl w:val="0"/>
           <w:numId w:val="1"/>
         </w:numPr>
-        <w:ind w:left="425" w:leftChars="0" w:hanging="425" w:firstLineChars="0"/>
-        <w:rPr>
-          <w:rFonts w:ascii="Times New Roman" w:hAnsi="Times New Roman" w:cs="Times New Roman"/>
-          <w:sz w:val="24"/>
-          <w:szCs w:val="24"/>
-          <w:shd w:val="clear" w:color="auto" w:fill="C6D9F0" w:themeFill="text2" w:themeFillTint="33"/>
-        </w:rPr>
-      </w:pPr>
-      <w:r>
-        <w:rPr>
-          <w:rFonts w:ascii="Times New Roman" w:hAnsi="Times New Roman" w:cs="Times New Roman"/>
+        <w:spacing w:line="240" w:lineRule="auto"/>
+        <w:ind w:left="425" w:leftChars="0" w:hanging="425" w:firstLineChars="0"/>
+        <w:rPr>
+          <w:rFonts w:hint="default" w:ascii="Times New Roman" w:hAnsi="Times New Roman" w:cs="Times New Roman"/>
+          <w:sz w:val="24"/>
+          <w:szCs w:val="24"/>
+          <w:shd w:val="clear" w:color="auto" w:fill="C6D9F0" w:themeFill="text2" w:themeFillTint="33"/>
+        </w:rPr>
+      </w:pPr>
+      <w:r>
+        <w:rPr>
+          <w:rFonts w:hint="default" w:ascii="Times New Roman" w:hAnsi="Times New Roman" w:cs="Times New Roman"/>
           <w:b/>
           <w:bCs/>
           <w:color w:val="FF0000"/>
@@ -1789,7 +1857,7 @@
       </w:r>
       <w:r>
         <w:rPr>
-          <w:rFonts w:ascii="Times New Roman" w:hAnsi="Times New Roman" w:cs="Times New Roman"/>
+          <w:rFonts w:hint="default" w:ascii="Times New Roman" w:hAnsi="Times New Roman" w:cs="Times New Roman"/>
           <w:sz w:val="24"/>
           <w:szCs w:val="24"/>
           <w:shd w:val="clear" w:color="auto" w:fill="C6D9F0" w:themeFill="text2" w:themeFillTint="33"/>
@@ -1803,17 +1871,18 @@
           <w:ilvl w:val="0"/>
           <w:numId w:val="1"/>
         </w:numPr>
-        <w:ind w:left="425" w:leftChars="0" w:hanging="425" w:firstLineChars="0"/>
-        <w:rPr>
-          <w:rFonts w:ascii="Times New Roman" w:hAnsi="Times New Roman" w:cs="Times New Roman"/>
-          <w:sz w:val="24"/>
-          <w:szCs w:val="24"/>
-          <w:shd w:val="clear" w:color="auto" w:fill="C6D9F0" w:themeFill="text2" w:themeFillTint="33"/>
-        </w:rPr>
-      </w:pPr>
-      <w:r>
-        <w:rPr>
-          <w:rFonts w:ascii="Times New Roman" w:hAnsi="Times New Roman" w:cs="Times New Roman"/>
+        <w:spacing w:line="240" w:lineRule="auto"/>
+        <w:ind w:left="425" w:leftChars="0" w:hanging="425" w:firstLineChars="0"/>
+        <w:rPr>
+          <w:rFonts w:hint="default" w:ascii="Times New Roman" w:hAnsi="Times New Roman" w:cs="Times New Roman"/>
+          <w:sz w:val="24"/>
+          <w:szCs w:val="24"/>
+          <w:shd w:val="clear" w:color="auto" w:fill="C6D9F0" w:themeFill="text2" w:themeFillTint="33"/>
+        </w:rPr>
+      </w:pPr>
+      <w:r>
+        <w:rPr>
+          <w:rFonts w:hint="default" w:ascii="Times New Roman" w:hAnsi="Times New Roman" w:cs="Times New Roman"/>
           <w:b/>
           <w:bCs/>
           <w:color w:val="FF0000"/>
@@ -1824,7 +1893,7 @@
       </w:r>
       <w:r>
         <w:rPr>
-          <w:rFonts w:ascii="Times New Roman" w:hAnsi="Times New Roman" w:cs="Times New Roman"/>
+          <w:rFonts w:hint="default" w:ascii="Times New Roman" w:hAnsi="Times New Roman" w:cs="Times New Roman"/>
           <w:sz w:val="24"/>
           <w:szCs w:val="24"/>
           <w:shd w:val="clear" w:color="auto" w:fill="C6D9F0" w:themeFill="text2" w:themeFillTint="33"/>
@@ -1838,17 +1907,18 @@
           <w:ilvl w:val="0"/>
           <w:numId w:val="1"/>
         </w:numPr>
-        <w:ind w:left="425" w:leftChars="0" w:hanging="425" w:firstLineChars="0"/>
-        <w:rPr>
-          <w:rFonts w:ascii="Times New Roman" w:hAnsi="Times New Roman" w:cs="Times New Roman"/>
-          <w:sz w:val="24"/>
-          <w:szCs w:val="24"/>
-          <w:shd w:val="clear" w:color="auto" w:fill="C6D9F0" w:themeFill="text2" w:themeFillTint="33"/>
-        </w:rPr>
-      </w:pPr>
-      <w:r>
-        <w:rPr>
-          <w:rFonts w:ascii="Times New Roman" w:hAnsi="Times New Roman" w:cs="Times New Roman"/>
+        <w:spacing w:line="240" w:lineRule="auto"/>
+        <w:ind w:left="425" w:leftChars="0" w:hanging="425" w:firstLineChars="0"/>
+        <w:rPr>
+          <w:rFonts w:hint="default" w:ascii="Times New Roman" w:hAnsi="Times New Roman" w:cs="Times New Roman"/>
+          <w:sz w:val="24"/>
+          <w:szCs w:val="24"/>
+          <w:shd w:val="clear" w:color="auto" w:fill="C6D9F0" w:themeFill="text2" w:themeFillTint="33"/>
+        </w:rPr>
+      </w:pPr>
+      <w:r>
+        <w:rPr>
+          <w:rFonts w:hint="default" w:ascii="Times New Roman" w:hAnsi="Times New Roman" w:cs="Times New Roman"/>
           <w:b/>
           <w:bCs/>
           <w:color w:val="FF0000"/>
@@ -1859,7 +1929,7 @@
       </w:r>
       <w:r>
         <w:rPr>
-          <w:rFonts w:ascii="Times New Roman" w:hAnsi="Times New Roman" w:cs="Times New Roman"/>
+          <w:rFonts w:hint="default" w:ascii="Times New Roman" w:hAnsi="Times New Roman" w:cs="Times New Roman"/>
           <w:sz w:val="24"/>
           <w:szCs w:val="24"/>
           <w:shd w:val="clear" w:color="auto" w:fill="C6D9F0" w:themeFill="text2" w:themeFillTint="33"/>
@@ -1873,17 +1943,18 @@
           <w:ilvl w:val="0"/>
           <w:numId w:val="1"/>
         </w:numPr>
-        <w:ind w:left="425" w:leftChars="0" w:hanging="425" w:firstLineChars="0"/>
-        <w:rPr>
-          <w:rFonts w:ascii="Times New Roman" w:hAnsi="Times New Roman" w:cs="Times New Roman"/>
-          <w:sz w:val="24"/>
-          <w:szCs w:val="24"/>
-          <w:shd w:val="clear" w:color="auto" w:fill="C6D9F0" w:themeFill="text2" w:themeFillTint="33"/>
-        </w:rPr>
-      </w:pPr>
-      <w:r>
-        <w:rPr>
-          <w:rFonts w:ascii="Times New Roman" w:hAnsi="Times New Roman" w:cs="Times New Roman"/>
+        <w:spacing w:line="240" w:lineRule="auto"/>
+        <w:ind w:left="425" w:leftChars="0" w:hanging="425" w:firstLineChars="0"/>
+        <w:rPr>
+          <w:rFonts w:hint="default" w:ascii="Times New Roman" w:hAnsi="Times New Roman" w:cs="Times New Roman"/>
+          <w:sz w:val="24"/>
+          <w:szCs w:val="24"/>
+          <w:shd w:val="clear" w:color="auto" w:fill="C6D9F0" w:themeFill="text2" w:themeFillTint="33"/>
+        </w:rPr>
+      </w:pPr>
+      <w:r>
+        <w:rPr>
+          <w:rFonts w:hint="default" w:ascii="Times New Roman" w:hAnsi="Times New Roman" w:cs="Times New Roman"/>
           <w:b/>
           <w:bCs/>
           <w:color w:val="FF0000"/>
@@ -1894,7 +1965,7 @@
       </w:r>
       <w:r>
         <w:rPr>
-          <w:rFonts w:ascii="Times New Roman" w:hAnsi="Times New Roman" w:cs="Times New Roman"/>
+          <w:rFonts w:hint="default" w:ascii="Times New Roman" w:hAnsi="Times New Roman" w:cs="Times New Roman"/>
           <w:sz w:val="24"/>
           <w:szCs w:val="24"/>
           <w:shd w:val="clear" w:color="auto" w:fill="C6D9F0" w:themeFill="text2" w:themeFillTint="33"/>
@@ -1908,17 +1979,18 @@
           <w:ilvl w:val="0"/>
           <w:numId w:val="1"/>
         </w:numPr>
-        <w:ind w:left="425" w:leftChars="0" w:hanging="425" w:firstLineChars="0"/>
-        <w:rPr>
-          <w:rFonts w:ascii="Times New Roman" w:hAnsi="Times New Roman" w:cs="Times New Roman"/>
-          <w:sz w:val="24"/>
-          <w:szCs w:val="24"/>
-          <w:shd w:val="clear" w:color="auto" w:fill="C6D9F0" w:themeFill="text2" w:themeFillTint="33"/>
-        </w:rPr>
-      </w:pPr>
-      <w:r>
-        <w:rPr>
-          <w:rFonts w:ascii="Times New Roman" w:hAnsi="Times New Roman" w:cs="Times New Roman"/>
+        <w:spacing w:line="240" w:lineRule="auto"/>
+        <w:ind w:left="425" w:leftChars="0" w:hanging="425" w:firstLineChars="0"/>
+        <w:rPr>
+          <w:rFonts w:hint="default" w:ascii="Times New Roman" w:hAnsi="Times New Roman" w:cs="Times New Roman"/>
+          <w:sz w:val="24"/>
+          <w:szCs w:val="24"/>
+          <w:shd w:val="clear" w:color="auto" w:fill="C6D9F0" w:themeFill="text2" w:themeFillTint="33"/>
+        </w:rPr>
+      </w:pPr>
+      <w:r>
+        <w:rPr>
+          <w:rFonts w:hint="default" w:ascii="Times New Roman" w:hAnsi="Times New Roman" w:cs="Times New Roman"/>
           <w:b/>
           <w:bCs/>
           <w:color w:val="FF0000"/>
@@ -1929,7 +2001,7 @@
       </w:r>
       <w:r>
         <w:rPr>
-          <w:rFonts w:ascii="Times New Roman" w:hAnsi="Times New Roman" w:cs="Times New Roman"/>
+          <w:rFonts w:hint="default" w:ascii="Times New Roman" w:hAnsi="Times New Roman" w:cs="Times New Roman"/>
           <w:sz w:val="24"/>
           <w:szCs w:val="24"/>
           <w:shd w:val="clear" w:color="auto" w:fill="C6D9F0" w:themeFill="text2" w:themeFillTint="33"/>
@@ -1943,17 +2015,18 @@
           <w:ilvl w:val="0"/>
           <w:numId w:val="1"/>
         </w:numPr>
-        <w:ind w:left="425" w:leftChars="0" w:hanging="425" w:firstLineChars="0"/>
-        <w:rPr>
-          <w:rFonts w:ascii="Times New Roman" w:hAnsi="Times New Roman" w:cs="Times New Roman"/>
-          <w:sz w:val="24"/>
-          <w:szCs w:val="24"/>
-          <w:shd w:val="clear" w:color="auto" w:fill="C6D9F0" w:themeFill="text2" w:themeFillTint="33"/>
-        </w:rPr>
-      </w:pPr>
-      <w:r>
-        <w:rPr>
-          <w:rFonts w:ascii="Times New Roman" w:hAnsi="Times New Roman" w:cs="Times New Roman"/>
+        <w:spacing w:line="240" w:lineRule="auto"/>
+        <w:ind w:left="425" w:leftChars="0" w:hanging="425" w:firstLineChars="0"/>
+        <w:rPr>
+          <w:rFonts w:hint="default" w:ascii="Times New Roman" w:hAnsi="Times New Roman" w:cs="Times New Roman"/>
+          <w:sz w:val="24"/>
+          <w:szCs w:val="24"/>
+          <w:shd w:val="clear" w:color="auto" w:fill="C6D9F0" w:themeFill="text2" w:themeFillTint="33"/>
+        </w:rPr>
+      </w:pPr>
+      <w:r>
+        <w:rPr>
+          <w:rFonts w:hint="default" w:ascii="Times New Roman" w:hAnsi="Times New Roman" w:cs="Times New Roman"/>
           <w:b/>
           <w:bCs/>
           <w:color w:val="FF0000"/>
@@ -1964,7 +2037,7 @@
       </w:r>
       <w:r>
         <w:rPr>
-          <w:rFonts w:ascii="Times New Roman" w:hAnsi="Times New Roman" w:cs="Times New Roman"/>
+          <w:rFonts w:hint="default" w:ascii="Times New Roman" w:hAnsi="Times New Roman" w:cs="Times New Roman"/>
           <w:sz w:val="24"/>
           <w:szCs w:val="24"/>
           <w:shd w:val="clear" w:color="auto" w:fill="C6D9F0" w:themeFill="text2" w:themeFillTint="33"/>
@@ -1978,6 +2051,7 @@
           <w:ilvl w:val="0"/>
           <w:numId w:val="1"/>
         </w:numPr>
+        <w:spacing w:line="240" w:lineRule="auto"/>
         <w:ind w:left="425" w:leftChars="0" w:hanging="425" w:firstLineChars="0"/>
         <w:rPr>
           <w:rFonts w:hint="default" w:ascii="Times New Roman" w:hAnsi="Times New Roman" w:cs="Times New Roman"/>
@@ -2001,7 +2075,7 @@
       </w:r>
       <w:r>
         <w:rPr>
-          <w:rFonts w:ascii="Times New Roman" w:hAnsi="Times New Roman" w:cs="Times New Roman"/>
+          <w:rFonts w:hint="default" w:ascii="Times New Roman" w:hAnsi="Times New Roman" w:cs="Times New Roman"/>
           <w:b/>
           <w:bCs/>
           <w:color w:val="FF0000"/>
@@ -2012,7 +2086,7 @@
       </w:r>
       <w:r>
         <w:rPr>
-          <w:rFonts w:ascii="Times New Roman" w:hAnsi="Times New Roman" w:cs="Times New Roman"/>
+          <w:rFonts w:hint="default" w:ascii="Times New Roman" w:hAnsi="Times New Roman" w:cs="Times New Roman"/>
           <w:sz w:val="24"/>
           <w:szCs w:val="24"/>
           <w:shd w:val="clear" w:color="auto" w:fill="C6D9F0" w:themeFill="text2" w:themeFillTint="33"/>
@@ -2036,9 +2110,10 @@
           <w:ilvl w:val="0"/>
           <w:numId w:val="1"/>
         </w:numPr>
-        <w:ind w:left="425" w:leftChars="0" w:hanging="425" w:firstLineChars="0"/>
-        <w:rPr>
-          <w:rFonts w:ascii="Times New Roman" w:hAnsi="Times New Roman" w:cs="Times New Roman"/>
+        <w:spacing w:line="240" w:lineRule="auto"/>
+        <w:ind w:left="425" w:leftChars="0" w:hanging="425" w:firstLineChars="0"/>
+        <w:rPr>
+          <w:rFonts w:hint="default" w:ascii="Times New Roman" w:hAnsi="Times New Roman" w:cs="Times New Roman"/>
           <w:sz w:val="24"/>
           <w:szCs w:val="24"/>
           <w:shd w:val="clear" w:color="auto" w:fill="C6D9F0" w:themeFill="text2" w:themeFillTint="33"/>
@@ -2058,7 +2133,7 @@
       </w:r>
       <w:r>
         <w:rPr>
-          <w:rFonts w:ascii="Times New Roman" w:hAnsi="Times New Roman" w:cs="Times New Roman"/>
+          <w:rFonts w:hint="default" w:ascii="Times New Roman" w:hAnsi="Times New Roman" w:cs="Times New Roman"/>
           <w:b/>
           <w:bCs/>
           <w:color w:val="FF0000"/>
@@ -2069,7 +2144,7 @@
       </w:r>
       <w:r>
         <w:rPr>
-          <w:rFonts w:ascii="Times New Roman" w:hAnsi="Times New Roman" w:cs="Times New Roman"/>
+          <w:rFonts w:hint="default" w:ascii="Times New Roman" w:hAnsi="Times New Roman" w:cs="Times New Roman"/>
           <w:sz w:val="24"/>
           <w:szCs w:val="24"/>
           <w:shd w:val="clear" w:color="auto" w:fill="C6D9F0" w:themeFill="text2" w:themeFillTint="33"/>
@@ -2093,9 +2168,10 @@
           <w:ilvl w:val="0"/>
           <w:numId w:val="1"/>
         </w:numPr>
-        <w:ind w:left="425" w:leftChars="0" w:hanging="425" w:firstLineChars="0"/>
-        <w:rPr>
-          <w:rFonts w:ascii="Times New Roman" w:hAnsi="Times New Roman" w:cs="Times New Roman"/>
+        <w:spacing w:line="240" w:lineRule="auto"/>
+        <w:ind w:left="425" w:leftChars="0" w:hanging="425" w:firstLineChars="0"/>
+        <w:rPr>
+          <w:rFonts w:hint="default" w:ascii="Times New Roman" w:hAnsi="Times New Roman" w:cs="Times New Roman"/>
           <w:sz w:val="24"/>
           <w:szCs w:val="24"/>
         </w:rPr>
@@ -2114,7 +2190,7 @@
       </w:r>
       <w:r>
         <w:rPr>
-          <w:rFonts w:ascii="Times New Roman" w:hAnsi="Times New Roman" w:cs="Times New Roman"/>
+          <w:rFonts w:hint="default" w:ascii="Times New Roman" w:hAnsi="Times New Roman" w:cs="Times New Roman"/>
           <w:b/>
           <w:bCs/>
           <w:color w:val="FF0000"/>
@@ -2125,7 +2201,7 @@
       </w:r>
       <w:r>
         <w:rPr>
-          <w:rFonts w:ascii="Times New Roman" w:hAnsi="Times New Roman" w:cs="Times New Roman"/>
+          <w:rFonts w:hint="default" w:ascii="Times New Roman" w:hAnsi="Times New Roman" w:cs="Times New Roman"/>
           <w:sz w:val="24"/>
           <w:szCs w:val="24"/>
           <w:shd w:val="clear" w:color="auto" w:fill="C6D9F0" w:themeFill="text2" w:themeFillTint="33"/>
@@ -2149,9 +2225,10 @@
           <w:ilvl w:val="0"/>
           <w:numId w:val="1"/>
         </w:numPr>
-        <w:ind w:left="425" w:leftChars="0" w:hanging="425" w:firstLineChars="0"/>
-        <w:rPr>
-          <w:rFonts w:ascii="Times New Roman" w:hAnsi="Times New Roman" w:cs="Times New Roman"/>
+        <w:spacing w:line="240" w:lineRule="auto"/>
+        <w:ind w:left="425" w:leftChars="0" w:hanging="425" w:firstLineChars="0"/>
+        <w:rPr>
+          <w:rFonts w:hint="default" w:ascii="Times New Roman" w:hAnsi="Times New Roman" w:cs="Times New Roman"/>
           <w:sz w:val="24"/>
           <w:szCs w:val="24"/>
           <w:shd w:val="clear" w:color="auto" w:fill="C6D9F0" w:themeFill="text2" w:themeFillTint="33"/>
@@ -2171,7 +2248,7 @@
       </w:r>
       <w:r>
         <w:rPr>
-          <w:rFonts w:ascii="Times New Roman" w:hAnsi="Times New Roman" w:cs="Times New Roman"/>
+          <w:rFonts w:hint="default" w:ascii="Times New Roman" w:hAnsi="Times New Roman" w:cs="Times New Roman"/>
           <w:b/>
           <w:bCs/>
           <w:color w:val="FF0000"/>
@@ -2182,7 +2259,7 @@
       </w:r>
       <w:r>
         <w:rPr>
-          <w:rFonts w:ascii="Times New Roman" w:hAnsi="Times New Roman" w:cs="Times New Roman"/>
+          <w:rFonts w:hint="default" w:ascii="Times New Roman" w:hAnsi="Times New Roman" w:cs="Times New Roman"/>
           <w:sz w:val="24"/>
           <w:szCs w:val="24"/>
           <w:shd w:val="clear" w:color="auto" w:fill="C6D9F0" w:themeFill="text2" w:themeFillTint="33"/>
@@ -2206,9 +2283,10 @@
           <w:ilvl w:val="0"/>
           <w:numId w:val="1"/>
         </w:numPr>
-        <w:ind w:left="425" w:leftChars="0" w:hanging="425" w:firstLineChars="0"/>
-        <w:rPr>
-          <w:rFonts w:ascii="Times New Roman" w:hAnsi="Times New Roman" w:cs="Times New Roman"/>
+        <w:spacing w:line="240" w:lineRule="auto"/>
+        <w:ind w:left="425" w:leftChars="0" w:hanging="425" w:firstLineChars="0"/>
+        <w:rPr>
+          <w:rFonts w:hint="default" w:ascii="Times New Roman" w:hAnsi="Times New Roman" w:cs="Times New Roman"/>
           <w:sz w:val="24"/>
           <w:szCs w:val="24"/>
           <w:shd w:val="clear" w:color="auto" w:fill="C6D9F0" w:themeFill="text2" w:themeFillTint="33"/>
@@ -2228,7 +2306,7 @@
       </w:r>
       <w:r>
         <w:rPr>
-          <w:rFonts w:ascii="Times New Roman" w:hAnsi="Times New Roman" w:cs="Times New Roman"/>
+          <w:rFonts w:hint="default" w:ascii="Times New Roman" w:hAnsi="Times New Roman" w:cs="Times New Roman"/>
           <w:b/>
           <w:bCs/>
           <w:color w:val="FF0000"/>
@@ -2239,7 +2317,7 @@
       </w:r>
       <w:r>
         <w:rPr>
-          <w:rFonts w:ascii="Times New Roman" w:hAnsi="Times New Roman" w:cs="Times New Roman"/>
+          <w:rFonts w:hint="default" w:ascii="Times New Roman" w:hAnsi="Times New Roman" w:cs="Times New Roman"/>
           <w:sz w:val="24"/>
           <w:szCs w:val="24"/>
           <w:shd w:val="clear" w:color="auto" w:fill="C6D9F0" w:themeFill="text2" w:themeFillTint="33"/>
@@ -2263,9 +2341,10 @@
           <w:ilvl w:val="0"/>
           <w:numId w:val="1"/>
         </w:numPr>
-        <w:ind w:left="425" w:leftChars="0" w:hanging="425" w:firstLineChars="0"/>
-        <w:rPr>
-          <w:rFonts w:ascii="Times New Roman" w:hAnsi="Times New Roman" w:cs="Times New Roman"/>
+        <w:spacing w:line="240" w:lineRule="auto"/>
+        <w:ind w:left="425" w:leftChars="0" w:hanging="425" w:firstLineChars="0"/>
+        <w:rPr>
+          <w:rFonts w:hint="default" w:ascii="Times New Roman" w:hAnsi="Times New Roman" w:cs="Times New Roman"/>
           <w:sz w:val="24"/>
           <w:szCs w:val="24"/>
           <w:shd w:val="clear" w:color="auto" w:fill="C6D9F0" w:themeFill="text2" w:themeFillTint="33"/>
@@ -2285,7 +2364,7 @@
       </w:r>
       <w:r>
         <w:rPr>
-          <w:rFonts w:ascii="Times New Roman" w:hAnsi="Times New Roman" w:cs="Times New Roman"/>
+          <w:rFonts w:hint="default" w:ascii="Times New Roman" w:hAnsi="Times New Roman" w:cs="Times New Roman"/>
           <w:b/>
           <w:bCs/>
           <w:color w:val="FF0000"/>
@@ -2296,7 +2375,7 @@
       </w:r>
       <w:r>
         <w:rPr>
-          <w:rFonts w:ascii="Times New Roman" w:hAnsi="Times New Roman" w:cs="Times New Roman"/>
+          <w:rFonts w:hint="default" w:ascii="Times New Roman" w:hAnsi="Times New Roman" w:cs="Times New Roman"/>
           <w:sz w:val="24"/>
           <w:szCs w:val="24"/>
           <w:shd w:val="clear" w:color="auto" w:fill="C6D9F0" w:themeFill="text2" w:themeFillTint="33"/>
@@ -2320,9 +2399,10 @@
           <w:ilvl w:val="0"/>
           <w:numId w:val="1"/>
         </w:numPr>
-        <w:ind w:left="425" w:leftChars="0" w:hanging="425" w:firstLineChars="0"/>
-        <w:rPr>
-          <w:rFonts w:ascii="Times New Roman" w:hAnsi="Times New Roman" w:cs="Times New Roman"/>
+        <w:spacing w:line="240" w:lineRule="auto"/>
+        <w:ind w:left="425" w:leftChars="0" w:hanging="425" w:firstLineChars="0"/>
+        <w:rPr>
+          <w:rFonts w:hint="default" w:ascii="Times New Roman" w:hAnsi="Times New Roman" w:cs="Times New Roman"/>
           <w:sz w:val="24"/>
           <w:szCs w:val="24"/>
           <w:shd w:val="clear" w:color="auto" w:fill="C6D9F0" w:themeFill="text2" w:themeFillTint="33"/>
@@ -2342,7 +2422,7 @@
       </w:r>
       <w:r>
         <w:rPr>
-          <w:rFonts w:ascii="Times New Roman" w:hAnsi="Times New Roman" w:cs="Times New Roman"/>
+          <w:rFonts w:hint="default" w:ascii="Times New Roman" w:hAnsi="Times New Roman" w:cs="Times New Roman"/>
           <w:b/>
           <w:bCs/>
           <w:color w:val="FF0000"/>
@@ -2353,7 +2433,7 @@
       </w:r>
       <w:r>
         <w:rPr>
-          <w:rFonts w:ascii="Times New Roman" w:hAnsi="Times New Roman" w:cs="Times New Roman"/>
+          <w:rFonts w:hint="default" w:ascii="Times New Roman" w:hAnsi="Times New Roman" w:cs="Times New Roman"/>
           <w:sz w:val="24"/>
           <w:szCs w:val="24"/>
           <w:shd w:val="clear" w:color="auto" w:fill="C6D9F0" w:themeFill="text2" w:themeFillTint="33"/>
@@ -2377,9 +2457,10 @@
           <w:ilvl w:val="0"/>
           <w:numId w:val="1"/>
         </w:numPr>
-        <w:ind w:left="425" w:leftChars="0" w:hanging="425" w:firstLineChars="0"/>
-        <w:rPr>
-          <w:rFonts w:ascii="Times New Roman" w:hAnsi="Times New Roman" w:cs="Times New Roman"/>
+        <w:spacing w:line="240" w:lineRule="auto"/>
+        <w:ind w:left="425" w:leftChars="0" w:hanging="425" w:firstLineChars="0"/>
+        <w:rPr>
+          <w:rFonts w:hint="default" w:ascii="Times New Roman" w:hAnsi="Times New Roman" w:cs="Times New Roman"/>
           <w:sz w:val="24"/>
           <w:szCs w:val="24"/>
           <w:shd w:val="clear" w:color="auto" w:fill="C6D9F0" w:themeFill="text2" w:themeFillTint="33"/>
@@ -2399,7 +2480,7 @@
       </w:r>
       <w:r>
         <w:rPr>
-          <w:rFonts w:ascii="Times New Roman" w:hAnsi="Times New Roman" w:cs="Times New Roman"/>
+          <w:rFonts w:hint="default" w:ascii="Times New Roman" w:hAnsi="Times New Roman" w:cs="Times New Roman"/>
           <w:b/>
           <w:bCs/>
           <w:color w:val="FF0000"/>
@@ -2410,7 +2491,7 @@
       </w:r>
       <w:r>
         <w:rPr>
-          <w:rFonts w:ascii="Times New Roman" w:hAnsi="Times New Roman" w:cs="Times New Roman"/>
+          <w:rFonts w:hint="default" w:ascii="Times New Roman" w:hAnsi="Times New Roman" w:cs="Times New Roman"/>
           <w:sz w:val="24"/>
           <w:szCs w:val="24"/>
           <w:shd w:val="clear" w:color="auto" w:fill="C6D9F0" w:themeFill="text2" w:themeFillTint="33"/>
@@ -2434,9 +2515,10 @@
           <w:ilvl w:val="0"/>
           <w:numId w:val="1"/>
         </w:numPr>
-        <w:ind w:left="425" w:leftChars="0" w:hanging="425" w:firstLineChars="0"/>
-        <w:rPr>
-          <w:rFonts w:ascii="Times New Roman" w:hAnsi="Times New Roman" w:cs="Times New Roman"/>
+        <w:spacing w:line="240" w:lineRule="auto"/>
+        <w:ind w:left="425" w:leftChars="0" w:hanging="425" w:firstLineChars="0"/>
+        <w:rPr>
+          <w:rFonts w:hint="default" w:ascii="Times New Roman" w:hAnsi="Times New Roman" w:cs="Times New Roman"/>
           <w:sz w:val="24"/>
           <w:szCs w:val="24"/>
           <w:shd w:val="clear" w:color="auto" w:fill="C6D9F0" w:themeFill="text2" w:themeFillTint="33"/>
@@ -2456,7 +2538,7 @@
       </w:r>
       <w:r>
         <w:rPr>
-          <w:rFonts w:ascii="Times New Roman" w:hAnsi="Times New Roman" w:cs="Times New Roman"/>
+          <w:rFonts w:hint="default" w:ascii="Times New Roman" w:hAnsi="Times New Roman" w:cs="Times New Roman"/>
           <w:b/>
           <w:bCs/>
           <w:color w:val="FF0000"/>
@@ -2467,7 +2549,7 @@
       </w:r>
       <w:r>
         <w:rPr>
-          <w:rFonts w:ascii="Times New Roman" w:hAnsi="Times New Roman" w:cs="Times New Roman"/>
+          <w:rFonts w:hint="default" w:ascii="Times New Roman" w:hAnsi="Times New Roman" w:cs="Times New Roman"/>
           <w:sz w:val="24"/>
           <w:szCs w:val="24"/>
           <w:shd w:val="clear" w:color="auto" w:fill="C6D9F0" w:themeFill="text2" w:themeFillTint="33"/>
@@ -2491,9 +2573,10 @@
           <w:ilvl w:val="0"/>
           <w:numId w:val="1"/>
         </w:numPr>
-        <w:ind w:left="425" w:leftChars="0" w:hanging="425" w:firstLineChars="0"/>
-        <w:rPr>
-          <w:rFonts w:ascii="Times New Roman" w:hAnsi="Times New Roman" w:cs="Times New Roman"/>
+        <w:spacing w:line="240" w:lineRule="auto"/>
+        <w:ind w:left="425" w:leftChars="0" w:hanging="425" w:firstLineChars="0"/>
+        <w:rPr>
+          <w:rFonts w:hint="default" w:ascii="Times New Roman" w:hAnsi="Times New Roman" w:cs="Times New Roman"/>
           <w:sz w:val="24"/>
           <w:szCs w:val="24"/>
           <w:shd w:val="clear" w:color="auto" w:fill="C6D9F0" w:themeFill="text2" w:themeFillTint="33"/>
@@ -2513,7 +2596,7 @@
       </w:r>
       <w:r>
         <w:rPr>
-          <w:rFonts w:ascii="Times New Roman" w:hAnsi="Times New Roman" w:cs="Times New Roman"/>
+          <w:rFonts w:hint="default" w:ascii="Times New Roman" w:hAnsi="Times New Roman" w:cs="Times New Roman"/>
           <w:b/>
           <w:bCs/>
           <w:color w:val="FF0000"/>
@@ -2524,7 +2607,7 @@
       </w:r>
       <w:r>
         <w:rPr>
-          <w:rFonts w:ascii="Times New Roman" w:hAnsi="Times New Roman" w:cs="Times New Roman"/>
+          <w:rFonts w:hint="default" w:ascii="Times New Roman" w:hAnsi="Times New Roman" w:cs="Times New Roman"/>
           <w:sz w:val="24"/>
           <w:szCs w:val="24"/>
           <w:shd w:val="clear" w:color="auto" w:fill="C6D9F0" w:themeFill="text2" w:themeFillTint="33"/>
@@ -2548,12 +2631,12 @@
           <w:ilvl w:val="0"/>
           <w:numId w:val="1"/>
         </w:numPr>
-        <w:ind w:left="425" w:leftChars="0" w:hanging="425" w:firstLineChars="0"/>
-        <w:rPr>
-          <w:rFonts w:ascii="Times New Roman" w:hAnsi="Times New Roman" w:cs="Times New Roman"/>
-          <w:sz w:val="24"/>
-          <w:szCs w:val="24"/>
-          <w:shd w:val="clear" w:color="auto" w:fill="C6D9F0" w:themeFill="text2" w:themeFillTint="33"/>
+        <w:spacing w:line="240" w:lineRule="auto"/>
+        <w:ind w:left="425" w:leftChars="0" w:hanging="425" w:firstLineChars="0"/>
+        <w:rPr>
+          <w:rFonts w:hint="default" w:ascii="Times New Roman" w:hAnsi="Times New Roman" w:cs="Times New Roman"/>
+          <w:sz w:val="24"/>
+          <w:szCs w:val="24"/>
         </w:rPr>
       </w:pPr>
       <w:r>
@@ -2570,7 +2653,7 @@
       </w:r>
       <w:r>
         <w:rPr>
-          <w:rFonts w:ascii="Times New Roman" w:hAnsi="Times New Roman" w:cs="Times New Roman"/>
+          <w:rFonts w:hint="default" w:ascii="Times New Roman" w:hAnsi="Times New Roman" w:cs="Times New Roman"/>
           <w:b/>
           <w:bCs/>
           <w:color w:val="FF0000"/>
@@ -2581,7 +2664,7 @@
       </w:r>
       <w:r>
         <w:rPr>
-          <w:rFonts w:ascii="Times New Roman" w:hAnsi="Times New Roman" w:cs="Times New Roman"/>
+          <w:rFonts w:hint="default" w:ascii="Times New Roman" w:hAnsi="Times New Roman" w:cs="Times New Roman"/>
           <w:sz w:val="24"/>
           <w:szCs w:val="24"/>
           <w:shd w:val="clear" w:color="auto" w:fill="C6D9F0" w:themeFill="text2" w:themeFillTint="33"/>
@@ -2603,72 +2686,16 @@
     </w:p>
     <w:p>
       <w:pPr>
-        <w:numPr>
-          <w:ilvl w:val="0"/>
-          <w:numId w:val="0"/>
-        </w:numPr>
-        <w:ind w:leftChars="0"/>
-        <w:rPr>
-          <w:rFonts w:ascii="Times New Roman" w:hAnsi="Times New Roman" w:cs="Times New Roman"/>
-          <w:sz w:val="24"/>
-          <w:szCs w:val="24"/>
-        </w:rPr>
-      </w:pPr>
-    </w:p>
-    <w:p>
-      <w:pPr>
-        <w:rPr>
-          <w:rFonts w:ascii="Times New Roman" w:hAnsi="Times New Roman" w:cs="Times New Roman"/>
-          <w:sz w:val="24"/>
-          <w:szCs w:val="24"/>
-        </w:rPr>
-      </w:pPr>
-    </w:p>
-    <w:p>
-      <w:pPr>
-        <w:rPr>
-          <w:rFonts w:ascii="Times New Roman" w:hAnsi="Times New Roman" w:cs="Times New Roman"/>
-          <w:sz w:val="24"/>
-          <w:szCs w:val="24"/>
-        </w:rPr>
-      </w:pPr>
-    </w:p>
-    <w:p>
-      <w:pPr>
-        <w:rPr>
-          <w:rFonts w:ascii="Times New Roman" w:hAnsi="Times New Roman" w:cs="Times New Roman"/>
-          <w:sz w:val="28"/>
-          <w:szCs w:val="28"/>
-        </w:rPr>
-      </w:pPr>
-      <w:r>
-        <w:rPr>
-          <w:rFonts w:ascii="Times New Roman" w:hAnsi="Times New Roman" w:cs="Times New Roman"/>
-          <w:sz w:val="28"/>
-          <w:szCs w:val="28"/>
-        </w:rPr>
-        <w:t>itulah beberapa perintah dasar pada git dan fungsi yang mereka lakukan. terdapat perintah lainnya yang dapat digunakan pada git, namun perintah-perintah di atas sudah cukup untuk memulai penggunaan git.</w:t>
-      </w:r>
-    </w:p>
-    <w:p>
-      <w:pPr>
-        <w:rPr>
-          <w:rFonts w:ascii="Times New Roman" w:hAnsi="Times New Roman" w:cs="Times New Roman"/>
-          <w:sz w:val="24"/>
-          <w:szCs w:val="24"/>
-        </w:rPr>
-      </w:pPr>
-    </w:p>
-    <w:p>
-      <w:pPr>
-        <w:rPr>
-          <w:rFonts w:ascii="Times New Roman" w:hAnsi="Times New Roman" w:cs="Times New Roman"/>
+        <w:spacing w:line="240" w:lineRule="auto"/>
+        <w:rPr>
+          <w:rFonts w:hint="default" w:ascii="Times New Roman" w:hAnsi="Times New Roman" w:cs="Times New Roman"/>
           <w:sz w:val="24"/>
           <w:szCs w:val="24"/>
         </w:rPr>
       </w:pPr>
     </w:p>
     <w:sectPr>
+      <w:headerReference r:id="rId5" w:type="default"/>
       <w:pgSz w:w="12240" w:h="15840"/>
       <w:pgMar w:top="1440" w:right="1440" w:bottom="1440" w:left="1440" w:header="708" w:footer="708" w:gutter="0"/>
       <w:cols w:space="708" w:num="1"/>
@@ -2726,6 +2753,31 @@
     </w:p>
   </w:footnote>
 </w:footnotes>
+</file>
+
+<file path=word/header1.xml><?xml version="1.0" encoding="utf-8"?>
+<w:hdr xmlns:wpc="http://schemas.microsoft.com/office/word/2010/wordprocessingCanvas" xmlns:mc="http://schemas.openxmlformats.org/markup-compatibility/2006" xmlns:o="urn:schemas-microsoft-com:office:office" xmlns:r="http://schemas.openxmlformats.org/officeDocument/2006/relationships" xmlns:m="http://schemas.openxmlformats.org/officeDocument/2006/math" xmlns:v="urn:schemas-microsoft-com:vml" xmlns:wp14="http://schemas.microsoft.com/office/word/2010/wordprocessingDrawing" xmlns:wp="http://schemas.openxmlformats.org/drawingml/2006/wordprocessingDrawing" xmlns:w10="urn:schemas-microsoft-com:office:word" xmlns:w="http://schemas.openxmlformats.org/wordprocessingml/2006/main" xmlns:w14="http://schemas.microsoft.com/office/word/2010/wordml" xmlns:w15="http://schemas.microsoft.com/office/word/2012/wordml" xmlns:wpg="http://schemas.microsoft.com/office/word/2010/wordprocessingGroup" xmlns:wpi="http://schemas.microsoft.com/office/word/2010/wordprocessingInk" xmlns:wne="http://schemas.microsoft.com/office/word/2006/wordml" xmlns:wps="http://schemas.microsoft.com/office/word/2010/wordprocessingShape" xmlns:wpsCustomData="http://www.wps.cn/officeDocument/2013/wpsCustomData" mc:Ignorable="w14 w15 wp14">
+  <w:p>
+    <w:pPr>
+      <w:pStyle w:val="5"/>
+    </w:pPr>
+    <w:r>
+      <w:rPr>
+        <w:sz w:val="18"/>
+      </w:rPr>
+      <w:pict>
+        <v:shape id="PowerPlusWaterMarkObject1128141" o:spid="_x0000_s2051" o:spt="136" type="#_x0000_t136" style="position:absolute;left:0pt;height:92.55pt;width:433.4pt;mso-position-horizontal:center;mso-position-horizontal-relative:margin;mso-position-vertical:center;mso-position-vertical-relative:margin;rotation:-2949120f;z-index:-251657216;mso-width-relative:page;mso-height-relative:page;" fillcolor="#C0C0C0" filled="t" stroked="f" coordsize="21600,21600" adj="10800">
+          <v:path/>
+          <v:fill on="t" opacity="32768f" focussize="0,0"/>
+          <v:stroke on="f"/>
+          <v:imagedata o:title=""/>
+          <o:lock v:ext="edit" aspectratio="t"/>
+          <v:textpath on="t" fitpath="t" trim="t" xscale="f" string="By ImranMR" style="font-family:Times New Roman;font-size:92pt;v-same-letter-heights:f;v-text-align:center;"/>
+        </v:shape>
+      </w:pict>
+    </w:r>
+  </w:p>
+</w:hdr>
 </file>
 
 <file path=word/numbering.xml><?xml version="1.0" encoding="utf-8"?>
@@ -3053,6 +3105,43 @@
     </w:tblPr>
   </w:style>
   <w:style w:type="paragraph" w:styleId="4">
+    <w:name w:val="footer"/>
+    <w:basedOn w:val="1"/>
+    <w:semiHidden/>
+    <w:unhideWhenUsed/>
+    <w:uiPriority w:val="99"/>
+    <w:pPr>
+      <w:tabs>
+        <w:tab w:val="center" w:pos="4153"/>
+        <w:tab w:val="right" w:pos="8306"/>
+      </w:tabs>
+      <w:snapToGrid w:val="0"/>
+      <w:jc w:val="left"/>
+    </w:pPr>
+    <w:rPr>
+      <w:sz w:val="18"/>
+      <w:szCs w:val="18"/>
+    </w:rPr>
+  </w:style>
+  <w:style w:type="paragraph" w:styleId="5">
+    <w:name w:val="header"/>
+    <w:basedOn w:val="1"/>
+    <w:semiHidden/>
+    <w:unhideWhenUsed/>
+    <w:uiPriority w:val="99"/>
+    <w:pPr>
+      <w:tabs>
+        <w:tab w:val="center" w:pos="4153"/>
+        <w:tab w:val="right" w:pos="8306"/>
+      </w:tabs>
+      <w:snapToGrid w:val="0"/>
+    </w:pPr>
+    <w:rPr>
+      <w:sz w:val="18"/>
+      <w:szCs w:val="18"/>
+    </w:rPr>
+  </w:style>
+  <w:style w:type="paragraph" w:styleId="6">
     <w:name w:val="Normal (Web)"/>
     <w:basedOn w:val="1"/>
     <w:semiHidden/>
@@ -3069,7 +3158,7 @@
       <w:lang w:val="id-ID" w:eastAsia="id-ID"/>
     </w:rPr>
   </w:style>
-  <w:style w:type="character" w:customStyle="1" w:styleId="5">
+  <w:style w:type="character" w:customStyle="1" w:styleId="7">
     <w:name w:val="hljs-built_in"/>
     <w:basedOn w:val="2"/>
     <w:qFormat/>
@@ -3360,4 +3449,23 @@
   </a:themeElements>
   <a:objectDefaults/>
 </a:theme>
+</file>
+
+<file path=customXml/item1.xml><?xml version="1.0" encoding="utf-8"?>
+<s:customData xmlns="http://www.wps.cn/officeDocument/2013/wpsCustomData" xmlns:s="http://www.wps.cn/officeDocument/2013/wpsCustomData">
+  <customSectProps>
+    <customSectPr/>
+  </customSectProps>
+  <customShpExts>
+    <customShpInfo spid="_x0000_s2051"/>
+  </customShpExts>
+</s:customData>
+</file>
+
+<file path=customXml/itemProps1.xml><?xml version="1.0" encoding="utf-8"?>
+<ds:datastoreItem xmlns:ds="http://schemas.openxmlformats.org/officeDocument/2006/customXml" ds:itemID="{B1977F7D-205B-4081-913C-38D41E755F92}">
+  <ds:schemaRefs>
+    <ds:schemaRef ds:uri="http://www.wps.cn/officeDocument/2013/wpsCustomData"/>
+  </ds:schemaRefs>
+</ds:datastoreItem>
 </file>
</xml_diff>